<commit_message>
Inserção de SQL injection
</commit_message>
<xml_diff>
--- a/docs/TCC.docx
+++ b/docs/TCC.docx
@@ -3784,7 +3784,12 @@
     </w:p>
     <w:p>
       <w:pPr>
-        <w:pStyle w:val="Ttulo"/>
+        <w:pStyle w:val="Ttulo1"/>
+        <w:numPr>
+          <w:ilvl w:val="0"/>
+          <w:numId w:val="39"/>
+        </w:numPr>
+        <w:ind w:left="426" w:hanging="426"/>
       </w:pPr>
       <w:bookmarkStart w:id="3" w:name="_Toc372564559"/>
       <w:bookmarkStart w:id="4" w:name="_Toc371621330"/>
@@ -3792,30 +3797,34 @@
       <w:bookmarkStart w:id="6" w:name="_Toc371621664"/>
       <w:r>
         <w:lastRenderedPageBreak/>
-        <w:t>Capí</w:t>
-      </w:r>
-      <w:r>
-        <w:t xml:space="preserve">tulo 1 - </w:t>
-      </w:r>
-      <w:r>
         <w:t>INTRODUÇÃO</w:t>
       </w:r>
       <w:bookmarkEnd w:id="3"/>
+    </w:p>
+    <w:p>
+      <w:pPr>
+        <w:pStyle w:val="Ttulo1"/>
+        <w:rPr>
+          <w:sz w:val="24"/>
+          <w:szCs w:val="24"/>
+        </w:rPr>
+      </w:pPr>
+      <w:bookmarkStart w:id="7" w:name="_Toc372560570"/>
+      <w:bookmarkStart w:id="8" w:name="_Toc372564560"/>
     </w:p>
     <w:p>
       <w:pPr>
         <w:pStyle w:val="Ttulo1"/>
         <w:numPr>
-          <w:ilvl w:val="0"/>
-          <w:numId w:val="38"/>
+          <w:ilvl w:val="1"/>
+          <w:numId w:val="39"/>
         </w:numPr>
-        <w:rPr>
-          <w:sz w:val="24"/>
-          <w:szCs w:val="24"/>
-        </w:rPr>
-      </w:pPr>
-      <w:bookmarkStart w:id="7" w:name="_Toc372560570"/>
-      <w:bookmarkStart w:id="8" w:name="_Toc372564560"/>
+        <w:ind w:left="709" w:hanging="709"/>
+        <w:rPr>
+          <w:sz w:val="24"/>
+          <w:szCs w:val="24"/>
+        </w:rPr>
+      </w:pPr>
       <w:r>
         <w:rPr>
           <w:sz w:val="24"/>
@@ -3841,12 +3850,6 @@
     <w:p>
       <w:pPr>
         <w:spacing w:line="360" w:lineRule="auto"/>
-        <w:jc w:val="both"/>
-      </w:pPr>
-    </w:p>
-    <w:p>
-      <w:pPr>
-        <w:spacing w:line="360" w:lineRule="auto"/>
         <w:ind w:firstLine="709"/>
         <w:jc w:val="both"/>
         <w:rPr>
@@ -4300,7 +4303,6 @@
           <w:sz w:val="24"/>
           <w:szCs w:val="24"/>
         </w:rPr>
-        <w:lastRenderedPageBreak/>
         <w:t>Problemas de p</w:t>
       </w:r>
       <w:r>
@@ -4376,43 +4378,7 @@
           <w:sz w:val="24"/>
           <w:szCs w:val="24"/>
         </w:rPr>
-        <w:t xml:space="preserve"> </w:t>
-      </w:r>
-      <w:proofErr w:type="gramStart"/>
-      <w:r>
-        <w:rPr>
-          <w:rFonts w:ascii="Arial" w:hAnsi="Arial" w:cs="Arial"/>
-          <w:sz w:val="24"/>
-          <w:szCs w:val="24"/>
-        </w:rPr>
-        <w:t>a</w:t>
-      </w:r>
-      <w:proofErr w:type="gramEnd"/>
-      <w:r>
-        <w:rPr>
-          <w:rFonts w:ascii="Arial" w:hAnsi="Arial" w:cs="Arial"/>
-          <w:sz w:val="24"/>
-          <w:szCs w:val="24"/>
-        </w:rPr>
-        <w:t xml:space="preserve"> </w:t>
-      </w:r>
-      <w:proofErr w:type="gramStart"/>
-      <w:r>
-        <w:rPr>
-          <w:rFonts w:ascii="Arial" w:hAnsi="Arial" w:cs="Arial"/>
-          <w:sz w:val="24"/>
-          <w:szCs w:val="24"/>
-        </w:rPr>
-        <w:t>informação</w:t>
-      </w:r>
-      <w:proofErr w:type="gramEnd"/>
-      <w:r>
-        <w:rPr>
-          <w:rFonts w:ascii="Arial" w:hAnsi="Arial" w:cs="Arial"/>
-          <w:sz w:val="24"/>
-          <w:szCs w:val="24"/>
-        </w:rPr>
-        <w:t xml:space="preserve"> se torna essencial para uma escolha consciente do candidato, </w:t>
+        <w:t xml:space="preserve"> a informação se torna essencial para uma escolha consciente do candidato, </w:t>
       </w:r>
       <w:r>
         <w:rPr>
@@ -4785,7 +4751,24 @@
           <w:sz w:val="24"/>
           <w:szCs w:val="24"/>
         </w:rPr>
-        <w:t xml:space="preserve"> e </w:t>
+        <w:t xml:space="preserve"> e evolução de um portal com esse porte. A internet hoje é onde a informação se </w:t>
+      </w:r>
+      <w:r>
+        <w:rPr>
+          <w:rFonts w:ascii="Arial" w:hAnsi="Arial" w:cs="Arial"/>
+          <w:bCs/>
+          <w:sz w:val="24"/>
+          <w:szCs w:val="24"/>
+        </w:rPr>
+        <w:t>dissemina</w:t>
+      </w:r>
+      <w:r>
+        <w:rPr>
+          <w:rFonts w:ascii="Arial" w:hAnsi="Arial" w:cs="Arial"/>
+          <w:sz w:val="24"/>
+          <w:szCs w:val="24"/>
+        </w:rPr>
+        <w:t xml:space="preserve"> de forma sem igual, sem nenhum tipo de manipulação ou interesse </w:t>
       </w:r>
       <w:r>
         <w:rPr>
@@ -4794,24 +4777,7 @@
           <w:szCs w:val="24"/>
         </w:rPr>
         <w:lastRenderedPageBreak/>
-        <w:t xml:space="preserve">evolução de um portal com esse porte. A internet hoje é onde a informação se </w:t>
-      </w:r>
-      <w:r>
-        <w:rPr>
-          <w:rFonts w:ascii="Arial" w:hAnsi="Arial" w:cs="Arial"/>
-          <w:bCs/>
-          <w:sz w:val="24"/>
-          <w:szCs w:val="24"/>
-        </w:rPr>
-        <w:t>dissemina</w:t>
-      </w:r>
-      <w:r>
-        <w:rPr>
-          <w:rFonts w:ascii="Arial" w:hAnsi="Arial" w:cs="Arial"/>
-          <w:sz w:val="24"/>
-          <w:szCs w:val="24"/>
-        </w:rPr>
-        <w:t xml:space="preserve"> de forma sem igual, sem nenhum tipo de manipulação ou interesse cabendo ao eleitor verificar a origem da publicação, portanto o cenário é ideal para centralizar as informações sobre os candidatos, pois dessa forma todos poderão ter acesso às informações sem receio de interferências partidárias ou governamentais. </w:t>
+        <w:t xml:space="preserve">cabendo ao eleitor verificar a origem da publicação, portanto o cenário é ideal para centralizar as informações sobre os candidatos, pois dessa forma todos poderão ter acesso às informações sem receio de interferências partidárias ou governamentais. </w:t>
       </w:r>
       <w:r>
         <w:rPr>
@@ -4942,36 +4908,8 @@
           <w:sz w:val="24"/>
           <w:szCs w:val="24"/>
         </w:rPr>
-        <w:t xml:space="preserve"> para o eleitor a opção de conhecer melhor seus candidatos, com isso </w:t>
-      </w:r>
-      <w:proofErr w:type="gramStart"/>
-      <w:r>
-        <w:rPr>
-          <w:rFonts w:ascii="Arial" w:hAnsi="Arial" w:cs="Arial"/>
-          <w:sz w:val="24"/>
-          <w:szCs w:val="24"/>
-        </w:rPr>
-        <w:t>poderá</w:t>
-      </w:r>
-      <w:proofErr w:type="gramEnd"/>
-      <w:r>
-        <w:rPr>
-          <w:rFonts w:ascii="Arial" w:hAnsi="Arial" w:cs="Arial"/>
-          <w:sz w:val="24"/>
-          <w:szCs w:val="24"/>
-        </w:rPr>
-        <w:t xml:space="preserve"> </w:t>
-      </w:r>
-      <w:proofErr w:type="gramStart"/>
-      <w:r>
-        <w:rPr>
-          <w:rFonts w:ascii="Arial" w:hAnsi="Arial" w:cs="Arial"/>
-          <w:sz w:val="24"/>
-          <w:szCs w:val="24"/>
-        </w:rPr>
-        <w:t>votar</w:t>
-      </w:r>
-      <w:proofErr w:type="gramEnd"/>
+        <w:t xml:space="preserve"> para o eleitor a opção de conhecer melhor seus candidatos, com isso poderá votar</w:t>
+      </w:r>
       <w:r>
         <w:rPr>
           <w:rFonts w:ascii="Arial" w:hAnsi="Arial" w:cs="Arial"/>
@@ -8399,16 +8337,14 @@
         </w:rPr>
         <w:t xml:space="preserve"> Index um famoso indicador de popularidade pode-se afirmar que atualmente </w:t>
       </w:r>
-      <w:proofErr w:type="gramStart"/>
-      <w:r>
-        <w:rPr>
-          <w:rFonts w:ascii="Arial" w:hAnsi="Arial" w:cs="Arial"/>
-          <w:sz w:val="24"/>
-          <w:szCs w:val="24"/>
-        </w:rPr>
-        <w:t>a grande maioria dos softwares desenvolvidos utilizam</w:t>
-      </w:r>
-      <w:proofErr w:type="gramEnd"/>
+      <w:r>
+        <w:rPr>
+          <w:rFonts w:ascii="Arial" w:hAnsi="Arial" w:cs="Arial"/>
+          <w:sz w:val="24"/>
+          <w:szCs w:val="24"/>
+        </w:rPr>
+        <w:t>a grande maioria dos softwares desenvolvidos utiliza</w:t>
+      </w:r>
       <w:r>
         <w:rPr>
           <w:rFonts w:ascii="Arial" w:hAnsi="Arial" w:cs="Arial"/>
@@ -12948,10 +12884,18 @@
       </w:pPr>
       <w:r>
         <w:rPr>
-          <w:sz w:val="24"/>
-          <w:szCs w:val="24"/>
-        </w:rPr>
-        <w:t>Exemplo de abstração de Objeto-relacional.</w:t>
+          <w:rFonts w:ascii="Arial" w:hAnsi="Arial" w:cs="Arial"/>
+          <w:sz w:val="24"/>
+          <w:szCs w:val="24"/>
+        </w:rPr>
+        <w:t>Exemplo de abstração de Objeto-relacional</w:t>
+      </w:r>
+      <w:r>
+        <w:rPr>
+          <w:sz w:val="24"/>
+          <w:szCs w:val="24"/>
+        </w:rPr>
+        <w:t>.</w:t>
       </w:r>
     </w:p>
     <w:p>
@@ -13027,26 +12971,130 @@
         <w:spacing w:line="360" w:lineRule="auto"/>
       </w:pPr>
       <w:r>
+        <w:rPr>
+          <w:rFonts w:ascii="Arial" w:hAnsi="Arial" w:cs="Arial"/>
+        </w:rPr>
         <w:t xml:space="preserve">No mercado existem vários produtos que são utilizados hoje que usam o conceito de ORM que </w:t>
       </w:r>
       <w:r>
         <w:rPr>
+          <w:rFonts w:ascii="Arial" w:hAnsi="Arial" w:cs="Arial"/>
           <w:i/>
         </w:rPr>
-        <w:t>são Toplink, Ibatis</w:t>
-      </w:r>
-      <w:r>
+        <w:t xml:space="preserve">são </w:t>
+      </w:r>
+      <w:proofErr w:type="spellStart"/>
+      <w:r>
+        <w:rPr>
+          <w:rFonts w:ascii="Arial" w:hAnsi="Arial" w:cs="Arial"/>
+          <w:i/>
+        </w:rPr>
+        <w:t>Toplink</w:t>
+      </w:r>
+      <w:proofErr w:type="spellEnd"/>
+      <w:r>
+        <w:rPr>
+          <w:rFonts w:ascii="Arial" w:hAnsi="Arial" w:cs="Arial"/>
+          <w:i/>
+        </w:rPr>
+        <w:t xml:space="preserve">, </w:t>
+      </w:r>
+      <w:proofErr w:type="spellStart"/>
+      <w:r>
+        <w:rPr>
+          <w:rFonts w:ascii="Arial" w:hAnsi="Arial" w:cs="Arial"/>
+          <w:i/>
+        </w:rPr>
+        <w:t>Ibatis</w:t>
+      </w:r>
+      <w:proofErr w:type="spellEnd"/>
+      <w:r>
+        <w:rPr>
+          <w:rFonts w:ascii="Arial" w:hAnsi="Arial" w:cs="Arial"/>
+        </w:rPr>
         <w:t xml:space="preserve"> </w:t>
       </w:r>
       <w:r>
         <w:rPr>
+          <w:rFonts w:ascii="Arial" w:hAnsi="Arial" w:cs="Arial"/>
           <w:i/>
         </w:rPr>
-        <w:t>e Hibernate</w:t>
-      </w:r>
+        <w:t xml:space="preserve">e </w:t>
+      </w:r>
+      <w:proofErr w:type="spellStart"/>
+      <w:r>
+        <w:rPr>
+          <w:rFonts w:ascii="Arial" w:hAnsi="Arial" w:cs="Arial"/>
+          <w:i/>
+        </w:rPr>
+        <w:t>Hibernate</w:t>
+      </w:r>
+      <w:proofErr w:type="spellEnd"/>
       <w:r>
         <w:t>.</w:t>
       </w:r>
+    </w:p>
+    <w:p>
+      <w:pPr>
+        <w:spacing w:line="360" w:lineRule="auto"/>
+      </w:pPr>
+    </w:p>
+    <w:p>
+      <w:pPr>
+        <w:spacing w:line="360" w:lineRule="auto"/>
+        <w:rPr>
+          <w:rFonts w:ascii="Arial" w:hAnsi="Arial" w:cs="Arial"/>
+          <w:b/>
+        </w:rPr>
+      </w:pPr>
+      <w:proofErr w:type="spellStart"/>
+      <w:r>
+        <w:rPr>
+          <w:rFonts w:ascii="Arial" w:hAnsi="Arial" w:cs="Arial"/>
+          <w:b/>
+        </w:rPr>
+        <w:t>Hibernate</w:t>
+      </w:r>
+      <w:proofErr w:type="spellEnd"/>
+      <w:r>
+        <w:rPr>
+          <w:rFonts w:ascii="Arial" w:hAnsi="Arial" w:cs="Arial"/>
+          <w:b/>
+        </w:rPr>
+        <w:t xml:space="preserve"> Tools</w:t>
+      </w:r>
+    </w:p>
+    <w:p>
+      <w:pPr>
+        <w:spacing w:line="360" w:lineRule="auto"/>
+        <w:rPr>
+          <w:rFonts w:ascii="Arial" w:hAnsi="Arial" w:cs="Arial"/>
+        </w:rPr>
+      </w:pPr>
+    </w:p>
+    <w:p>
+      <w:pPr>
+        <w:spacing w:line="360" w:lineRule="auto"/>
+        <w:rPr>
+          <w:rFonts w:ascii="Arial" w:hAnsi="Arial" w:cs="Arial"/>
+        </w:rPr>
+      </w:pPr>
+    </w:p>
+    <w:p>
+      <w:pPr>
+        <w:spacing w:line="360" w:lineRule="auto"/>
+        <w:rPr>
+          <w:rFonts w:ascii="Arial" w:hAnsi="Arial" w:cs="Arial"/>
+        </w:rPr>
+      </w:pPr>
+    </w:p>
+    <w:p>
+      <w:pPr>
+        <w:spacing w:line="360" w:lineRule="auto"/>
+        <w:rPr>
+          <w:rFonts w:ascii="Arial" w:hAnsi="Arial" w:cs="Arial"/>
+        </w:rPr>
+      </w:pPr>
     </w:p>
     <w:p/>
     <w:p>
@@ -13069,6 +13117,7 @@
           <w:sz w:val="22"/>
           <w:szCs w:val="22"/>
         </w:rPr>
+        <w:lastRenderedPageBreak/>
         <w:t>Padrões de Projeto</w:t>
       </w:r>
     </w:p>
@@ -13205,8 +13254,7 @@
           <w:sz w:val="24"/>
           <w:szCs w:val="24"/>
         </w:rPr>
-        <w:lastRenderedPageBreak/>
-        <w:t>Segundo José Carlos Macoratti, “Padrões de projetos são soluções</w:t>
+        <w:t>Padrões de projetos são soluções</w:t>
       </w:r>
       <w:r>
         <w:rPr>
@@ -13288,7 +13336,15 @@
           <w:sz w:val="24"/>
           <w:szCs w:val="24"/>
         </w:rPr>
-        <w:t>com necessidade de sua solução”.</w:t>
+        <w:t>com necessidade de sua solução</w:t>
+      </w:r>
+      <w:r>
+        <w:rPr>
+          <w:rFonts w:ascii="Arial" w:hAnsi="Arial" w:cs="Arial"/>
+          <w:sz w:val="24"/>
+          <w:szCs w:val="24"/>
+        </w:rPr>
+        <w:t>.</w:t>
       </w:r>
     </w:p>
     <w:p>
@@ -13572,6 +13628,7 @@
           <w:sz w:val="24"/>
           <w:szCs w:val="24"/>
         </w:rPr>
+        <w:lastRenderedPageBreak/>
         <w:t>Segundo Christopher Alexander, “cada padrão descreve um problema no nosso ambiente e o núcleo da sua solução, de tal forma que você possa usar esta solução mais de um milhão de vezes, sem nunca faze-</w:t>
       </w:r>
       <w:r>
@@ -13688,16 +13745,7 @@
           <w:sz w:val="24"/>
           <w:szCs w:val="24"/>
         </w:rPr>
-        <w:t xml:space="preserve"> quando o mesmo publicou uma catalogo com mais de 250 </w:t>
-      </w:r>
-      <w:r>
-        <w:rPr>
-          <w:rFonts w:ascii="Arial" w:hAnsi="Arial" w:cs="Arial"/>
-          <w:sz w:val="24"/>
-          <w:szCs w:val="24"/>
-        </w:rPr>
-        <w:lastRenderedPageBreak/>
-        <w:t>soluções de projetos de arquitetura. Em seu catalogo foram descritos</w:t>
+        <w:t xml:space="preserve"> quando o mesmo publicou uma catalogo com mais de 250 soluções de projetos de arquitetura. Em seu catalogo foram descritos</w:t>
       </w:r>
       <w:r>
         <w:rPr>
@@ -13959,6 +14007,8 @@
         <w:jc w:val="both"/>
         <w:rPr>
           <w:rFonts w:ascii="Arial" w:hAnsi="Arial" w:cs="Arial"/>
+          <w:sz w:val="24"/>
+          <w:szCs w:val="24"/>
         </w:rPr>
       </w:pPr>
       <w:r>
@@ -14009,16 +14059,16 @@
           <w:sz w:val="24"/>
           <w:szCs w:val="24"/>
         </w:rPr>
-        <w:t xml:space="preserve"> e ferramentas, trazendo as características de cada padrão e mostrando de que forma ele será útil para o desenvolvimento do software.</w:t>
-      </w:r>
-    </w:p>
-    <w:p>
-      <w:pPr>
-        <w:ind w:left="3540" w:firstLine="708"/>
-        <w:jc w:val="both"/>
-      </w:pPr>
-      <w:r>
-        <w:t>DAO</w:t>
+        <w:t xml:space="preserve"> e ferramentas, trazendo as características de </w:t>
+      </w:r>
+      <w:r>
+        <w:rPr>
+          <w:rFonts w:ascii="Arial" w:hAnsi="Arial" w:cs="Arial"/>
+          <w:sz w:val="24"/>
+          <w:szCs w:val="24"/>
+        </w:rPr>
+        <w:lastRenderedPageBreak/>
+        <w:t>cada padrão e mostrando de que forma ele será útil para o desenvolvimento do software.</w:t>
       </w:r>
     </w:p>
     <w:p>
@@ -14028,17 +14078,1651 @@
         <w:jc w:val="both"/>
         <w:rPr>
           <w:rFonts w:ascii="Arial" w:hAnsi="Arial" w:cs="Arial"/>
-          <w:color w:val="FF0000"/>
-          <w:sz w:val="24"/>
-          <w:szCs w:val="24"/>
-        </w:rPr>
-      </w:pPr>
-      <w:r>
-        <w:rPr>
-          <w:rFonts w:ascii="Arial" w:hAnsi="Arial" w:cs="Arial"/>
+          <w:sz w:val="24"/>
+          <w:szCs w:val="24"/>
+        </w:rPr>
+      </w:pPr>
+      <w:r>
+        <w:rPr>
+          <w:rFonts w:ascii="Arial" w:hAnsi="Arial" w:cs="Arial"/>
+          <w:sz w:val="24"/>
+          <w:szCs w:val="24"/>
+        </w:rPr>
+        <w:t>Segurança nos processos de Desenvolvimento</w:t>
+      </w:r>
+    </w:p>
+    <w:p>
+      <w:pPr>
+        <w:spacing w:line="360" w:lineRule="auto"/>
+        <w:ind w:firstLine="709"/>
+        <w:jc w:val="both"/>
+        <w:rPr>
+          <w:rFonts w:ascii="Arial" w:hAnsi="Arial" w:cs="Arial"/>
+          <w:sz w:val="24"/>
+          <w:szCs w:val="24"/>
+        </w:rPr>
+      </w:pPr>
+      <w:r>
+        <w:rPr>
+          <w:rFonts w:ascii="Arial" w:hAnsi="Arial" w:cs="Arial"/>
+          <w:sz w:val="24"/>
+          <w:szCs w:val="24"/>
+        </w:rPr>
+        <w:t>A Segurança que envolve o acesso aos dados muitas vezes é</w:t>
+      </w:r>
+      <w:r>
+        <w:rPr>
+          <w:rFonts w:ascii="Arial" w:hAnsi="Arial" w:cs="Arial"/>
+          <w:sz w:val="24"/>
+          <w:szCs w:val="24"/>
+        </w:rPr>
+        <w:t xml:space="preserve"> negligenciada no desenvolvimento </w:t>
+      </w:r>
+      <w:r>
+        <w:rPr>
+          <w:rFonts w:ascii="Arial" w:hAnsi="Arial" w:cs="Arial"/>
+          <w:sz w:val="24"/>
+          <w:szCs w:val="24"/>
+        </w:rPr>
+        <w:t>de uma ap</w:t>
+      </w:r>
+      <w:r>
+        <w:rPr>
+          <w:rFonts w:ascii="Arial" w:hAnsi="Arial" w:cs="Arial"/>
+          <w:sz w:val="24"/>
+          <w:szCs w:val="24"/>
+        </w:rPr>
+        <w:t>l</w:t>
+      </w:r>
+      <w:r>
+        <w:rPr>
+          <w:rFonts w:ascii="Arial" w:hAnsi="Arial" w:cs="Arial"/>
+          <w:sz w:val="24"/>
+          <w:szCs w:val="24"/>
+        </w:rPr>
+        <w:t xml:space="preserve">icação, O </w:t>
+      </w:r>
+      <w:proofErr w:type="spellStart"/>
+      <w:proofErr w:type="gramStart"/>
+      <w:r>
+        <w:rPr>
+          <w:rFonts w:ascii="Arial" w:hAnsi="Arial" w:cs="Arial"/>
+          <w:sz w:val="24"/>
+          <w:szCs w:val="24"/>
+        </w:rPr>
+        <w:t>sql</w:t>
+      </w:r>
+      <w:proofErr w:type="spellEnd"/>
+      <w:proofErr w:type="gramEnd"/>
+      <w:r>
+        <w:rPr>
+          <w:rFonts w:ascii="Arial" w:hAnsi="Arial" w:cs="Arial"/>
+          <w:sz w:val="24"/>
+          <w:szCs w:val="24"/>
         </w:rPr>
         <w:t xml:space="preserve"> </w:t>
       </w:r>
+      <w:proofErr w:type="spellStart"/>
+      <w:r>
+        <w:rPr>
+          <w:rFonts w:ascii="Arial" w:hAnsi="Arial" w:cs="Arial"/>
+          <w:sz w:val="24"/>
+          <w:szCs w:val="24"/>
+        </w:rPr>
+        <w:t>Injection</w:t>
+      </w:r>
+      <w:proofErr w:type="spellEnd"/>
+      <w:r>
+        <w:rPr>
+          <w:rFonts w:ascii="Arial" w:hAnsi="Arial" w:cs="Arial"/>
+          <w:sz w:val="24"/>
+          <w:szCs w:val="24"/>
+        </w:rPr>
+        <w:t xml:space="preserve"> é uma técnica de ataque baseado em inserção e manipulação de consultas geradas pelo software, que são encaminhada diretamente para a base de dado.</w:t>
+      </w:r>
+    </w:p>
+    <w:p>
+      <w:pPr>
+        <w:spacing w:line="360" w:lineRule="auto"/>
+        <w:ind w:firstLine="709"/>
+        <w:jc w:val="both"/>
+        <w:rPr>
+          <w:rFonts w:ascii="Arial" w:hAnsi="Arial" w:cs="Arial"/>
+          <w:sz w:val="24"/>
+          <w:szCs w:val="24"/>
+        </w:rPr>
+      </w:pPr>
+      <w:r>
+        <w:rPr>
+          <w:rFonts w:ascii="Arial" w:hAnsi="Arial" w:cs="Arial"/>
+          <w:sz w:val="24"/>
+          <w:szCs w:val="24"/>
+        </w:rPr>
+        <w:t>Uma falha visível que pode gerar esse tipo de ataque é o não tratamento do conteúdo</w:t>
+      </w:r>
+      <w:r>
+        <w:rPr>
+          <w:rFonts w:ascii="Arial" w:hAnsi="Arial" w:cs="Arial"/>
+          <w:sz w:val="24"/>
+          <w:szCs w:val="24"/>
+        </w:rPr>
+        <w:t xml:space="preserve"> inserido </w:t>
+      </w:r>
+      <w:r>
+        <w:rPr>
+          <w:rFonts w:ascii="Arial" w:hAnsi="Arial" w:cs="Arial"/>
+          <w:sz w:val="24"/>
+          <w:szCs w:val="24"/>
+        </w:rPr>
+        <w:t>pelo usuário nos campos específicos</w:t>
+      </w:r>
+      <w:r>
+        <w:rPr>
+          <w:rFonts w:ascii="Arial" w:hAnsi="Arial" w:cs="Arial"/>
+          <w:sz w:val="24"/>
+          <w:szCs w:val="24"/>
+        </w:rPr>
+        <w:t>.</w:t>
+      </w:r>
+      <w:proofErr w:type="gramStart"/>
+      <w:r>
+        <w:rPr>
+          <w:rFonts w:ascii="Arial" w:hAnsi="Arial" w:cs="Arial"/>
+          <w:sz w:val="24"/>
+          <w:szCs w:val="24"/>
+        </w:rPr>
+        <w:tab/>
+      </w:r>
+      <w:proofErr w:type="gramEnd"/>
+    </w:p>
+    <w:p>
+      <w:pPr>
+        <w:spacing w:line="360" w:lineRule="auto"/>
+        <w:ind w:firstLine="709"/>
+        <w:jc w:val="both"/>
+        <w:rPr>
+          <w:rFonts w:ascii="Arial" w:hAnsi="Arial" w:cs="Arial"/>
+          <w:sz w:val="24"/>
+          <w:szCs w:val="24"/>
+        </w:rPr>
+      </w:pPr>
+      <w:r>
+        <w:rPr>
+          <w:rFonts w:ascii="Arial" w:hAnsi="Arial" w:cs="Arial"/>
+          <w:sz w:val="24"/>
+          <w:szCs w:val="24"/>
+        </w:rPr>
+        <w:t>Exemplo:</w:t>
+      </w:r>
+    </w:p>
+    <w:p>
+      <w:pPr>
+        <w:spacing w:line="360" w:lineRule="auto"/>
+        <w:ind w:firstLine="709"/>
+        <w:jc w:val="both"/>
+        <w:rPr>
+          <w:rFonts w:ascii="Arial" w:hAnsi="Arial" w:cs="Arial"/>
+          <w:sz w:val="24"/>
+          <w:szCs w:val="24"/>
+        </w:rPr>
+      </w:pPr>
+      <w:proofErr w:type="gramStart"/>
+      <w:r>
+        <w:rPr>
+          <w:rFonts w:ascii="Arial" w:hAnsi="Arial" w:cs="Arial"/>
+          <w:sz w:val="24"/>
+          <w:szCs w:val="24"/>
+        </w:rPr>
+        <w:t>var</w:t>
+      </w:r>
+      <w:proofErr w:type="gramEnd"/>
+      <w:r>
+        <w:rPr>
+          <w:rFonts w:ascii="Arial" w:hAnsi="Arial" w:cs="Arial"/>
+          <w:sz w:val="24"/>
+          <w:szCs w:val="24"/>
+        </w:rPr>
+        <w:t xml:space="preserve"> </w:t>
+      </w:r>
+      <w:proofErr w:type="spellStart"/>
+      <w:r>
+        <w:rPr>
+          <w:rFonts w:ascii="Arial" w:hAnsi="Arial" w:cs="Arial"/>
+          <w:sz w:val="24"/>
+          <w:szCs w:val="24"/>
+        </w:rPr>
+        <w:t>sql</w:t>
+      </w:r>
+      <w:proofErr w:type="spellEnd"/>
+      <w:r>
+        <w:rPr>
+          <w:rFonts w:ascii="Arial" w:hAnsi="Arial" w:cs="Arial"/>
+          <w:sz w:val="24"/>
+          <w:szCs w:val="24"/>
+        </w:rPr>
+        <w:t xml:space="preserve">= "SELECT </w:t>
+      </w:r>
+      <w:proofErr w:type="spellStart"/>
+      <w:r>
+        <w:rPr>
+          <w:rFonts w:ascii="Arial" w:hAnsi="Arial" w:cs="Arial"/>
+          <w:sz w:val="24"/>
+          <w:szCs w:val="24"/>
+        </w:rPr>
+        <w:t>cod</w:t>
+      </w:r>
+      <w:proofErr w:type="spellEnd"/>
+      <w:r>
+        <w:rPr>
+          <w:rFonts w:ascii="Arial" w:hAnsi="Arial" w:cs="Arial"/>
+          <w:sz w:val="24"/>
+          <w:szCs w:val="24"/>
+        </w:rPr>
+        <w:t xml:space="preserve">, nome, sobrenome FROM politico WHERE nome ='" + </w:t>
+      </w:r>
+      <w:proofErr w:type="spellStart"/>
+      <w:r>
+        <w:rPr>
+          <w:rFonts w:ascii="Arial" w:hAnsi="Arial" w:cs="Arial"/>
+          <w:sz w:val="24"/>
+          <w:szCs w:val="24"/>
+        </w:rPr>
+        <w:t>jo'sé</w:t>
+      </w:r>
+      <w:proofErr w:type="spellEnd"/>
+      <w:r>
+        <w:rPr>
+          <w:rFonts w:ascii="Arial" w:hAnsi="Arial" w:cs="Arial"/>
+          <w:sz w:val="24"/>
+          <w:szCs w:val="24"/>
+        </w:rPr>
+        <w:t xml:space="preserve"> + "' AN</w:t>
+      </w:r>
+      <w:r>
+        <w:rPr>
+          <w:rFonts w:ascii="Arial" w:hAnsi="Arial" w:cs="Arial"/>
+          <w:sz w:val="24"/>
+          <w:szCs w:val="24"/>
+        </w:rPr>
+        <w:t>D sobrenome = '" + serra + "'";</w:t>
+      </w:r>
+    </w:p>
+    <w:p>
+      <w:pPr>
+        <w:spacing w:line="360" w:lineRule="auto"/>
+        <w:ind w:firstLine="709"/>
+        <w:jc w:val="both"/>
+        <w:rPr>
+          <w:rFonts w:ascii="Arial" w:hAnsi="Arial" w:cs="Arial"/>
+          <w:sz w:val="24"/>
+          <w:szCs w:val="24"/>
+        </w:rPr>
+      </w:pPr>
+      <w:r>
+        <w:rPr>
+          <w:rFonts w:ascii="Arial" w:hAnsi="Arial" w:cs="Arial"/>
+          <w:sz w:val="24"/>
+          <w:szCs w:val="24"/>
+        </w:rPr>
+        <w:t xml:space="preserve">Uma vez que o usuário pode inserir em um campo tipo texto qualquer tipo de caracteres, está </w:t>
+      </w:r>
+      <w:r>
+        <w:rPr>
+          <w:rFonts w:ascii="Arial" w:hAnsi="Arial" w:cs="Arial"/>
+          <w:sz w:val="24"/>
+          <w:szCs w:val="24"/>
+        </w:rPr>
+        <w:t xml:space="preserve">aberta </w:t>
+      </w:r>
+      <w:r>
+        <w:rPr>
+          <w:rFonts w:ascii="Arial" w:hAnsi="Arial" w:cs="Arial"/>
+          <w:sz w:val="24"/>
+          <w:szCs w:val="24"/>
+        </w:rPr>
+        <w:t>a vulnerabilidade</w:t>
+      </w:r>
+      <w:r>
+        <w:rPr>
+          <w:rFonts w:ascii="Arial" w:hAnsi="Arial" w:cs="Arial"/>
+          <w:sz w:val="24"/>
+          <w:szCs w:val="24"/>
+        </w:rPr>
+        <w:t xml:space="preserve"> que </w:t>
+      </w:r>
+      <w:proofErr w:type="gramStart"/>
+      <w:r>
+        <w:rPr>
+          <w:rFonts w:ascii="Arial" w:hAnsi="Arial" w:cs="Arial"/>
+          <w:sz w:val="24"/>
+          <w:szCs w:val="24"/>
+        </w:rPr>
+        <w:t xml:space="preserve">o atacante </w:t>
+      </w:r>
+      <w:r>
+        <w:rPr>
+          <w:rFonts w:ascii="Arial" w:hAnsi="Arial" w:cs="Arial"/>
+          <w:sz w:val="24"/>
+          <w:szCs w:val="24"/>
+        </w:rPr>
+        <w:t>precisa</w:t>
+      </w:r>
+      <w:proofErr w:type="gramEnd"/>
+      <w:r>
+        <w:rPr>
+          <w:rFonts w:ascii="Arial" w:hAnsi="Arial" w:cs="Arial"/>
+          <w:sz w:val="24"/>
+          <w:szCs w:val="24"/>
+        </w:rPr>
+        <w:t>. No exemplo anterior resultaria em um erro de sintaxe,</w:t>
+      </w:r>
+      <w:r>
+        <w:rPr>
+          <w:rFonts w:ascii="Arial" w:hAnsi="Arial" w:cs="Arial"/>
+          <w:sz w:val="24"/>
+          <w:szCs w:val="24"/>
+        </w:rPr>
+        <w:t xml:space="preserve"> </w:t>
+      </w:r>
+      <w:r>
+        <w:rPr>
+          <w:rFonts w:ascii="Arial" w:hAnsi="Arial" w:cs="Arial"/>
+          <w:sz w:val="24"/>
+          <w:szCs w:val="24"/>
+        </w:rPr>
+        <w:t>pois a inserção das aspas simples entre '</w:t>
+      </w:r>
+      <w:proofErr w:type="spellStart"/>
+      <w:r>
+        <w:rPr>
+          <w:rFonts w:ascii="Arial" w:hAnsi="Arial" w:cs="Arial"/>
+          <w:sz w:val="24"/>
+          <w:szCs w:val="24"/>
+        </w:rPr>
+        <w:t>jo</w:t>
+      </w:r>
+      <w:proofErr w:type="spellEnd"/>
+      <w:r>
+        <w:rPr>
+          <w:rFonts w:ascii="Arial" w:hAnsi="Arial" w:cs="Arial"/>
+          <w:sz w:val="24"/>
+          <w:szCs w:val="24"/>
+        </w:rPr>
+        <w:t>' e 'sé' quebrou as aspas simples da consulta, através</w:t>
+      </w:r>
+      <w:r>
+        <w:rPr>
+          <w:rFonts w:ascii="Arial" w:hAnsi="Arial" w:cs="Arial"/>
+          <w:sz w:val="24"/>
+          <w:szCs w:val="24"/>
+        </w:rPr>
+        <w:t xml:space="preserve"> </w:t>
+      </w:r>
+      <w:r>
+        <w:rPr>
+          <w:rFonts w:ascii="Arial" w:hAnsi="Arial" w:cs="Arial"/>
+          <w:sz w:val="24"/>
+          <w:szCs w:val="24"/>
+        </w:rPr>
+        <w:t>do proble</w:t>
+      </w:r>
+      <w:r>
+        <w:rPr>
+          <w:rFonts w:ascii="Arial" w:hAnsi="Arial" w:cs="Arial"/>
+          <w:sz w:val="24"/>
+          <w:szCs w:val="24"/>
+        </w:rPr>
+        <w:t>m</w:t>
+      </w:r>
+      <w:r>
+        <w:rPr>
+          <w:rFonts w:ascii="Arial" w:hAnsi="Arial" w:cs="Arial"/>
+          <w:sz w:val="24"/>
+          <w:szCs w:val="24"/>
+        </w:rPr>
+        <w:t>a exposto o atacante já consegue manipular os dados de inserção de forma a gerar um comportamento na</w:t>
+      </w:r>
+      <w:r>
+        <w:rPr>
+          <w:rFonts w:ascii="Arial" w:hAnsi="Arial" w:cs="Arial"/>
+          <w:sz w:val="24"/>
+          <w:szCs w:val="24"/>
+        </w:rPr>
+        <w:t xml:space="preserve"> </w:t>
+      </w:r>
+      <w:r>
+        <w:rPr>
+          <w:rFonts w:ascii="Arial" w:hAnsi="Arial" w:cs="Arial"/>
+          <w:sz w:val="24"/>
+          <w:szCs w:val="24"/>
+        </w:rPr>
+        <w:t>base inesp</w:t>
+      </w:r>
+      <w:r>
+        <w:rPr>
+          <w:rFonts w:ascii="Arial" w:hAnsi="Arial" w:cs="Arial"/>
+          <w:sz w:val="24"/>
+          <w:szCs w:val="24"/>
+        </w:rPr>
+        <w:t>erado.</w:t>
+      </w:r>
+    </w:p>
+    <w:p>
+      <w:pPr>
+        <w:spacing w:line="360" w:lineRule="auto"/>
+        <w:ind w:firstLine="709"/>
+        <w:jc w:val="both"/>
+        <w:rPr>
+          <w:rFonts w:ascii="Arial" w:hAnsi="Arial" w:cs="Arial"/>
+          <w:sz w:val="24"/>
+          <w:szCs w:val="24"/>
+        </w:rPr>
+      </w:pPr>
+      <w:r>
+        <w:rPr>
+          <w:rFonts w:ascii="Arial" w:hAnsi="Arial" w:cs="Arial"/>
+          <w:sz w:val="24"/>
+          <w:szCs w:val="24"/>
+        </w:rPr>
+        <w:t xml:space="preserve">Ao se </w:t>
+      </w:r>
+      <w:proofErr w:type="spellStart"/>
+      <w:r>
+        <w:rPr>
+          <w:rFonts w:ascii="Arial" w:hAnsi="Arial" w:cs="Arial"/>
+          <w:sz w:val="24"/>
+          <w:szCs w:val="24"/>
+        </w:rPr>
+        <w:t>lo</w:t>
+      </w:r>
+      <w:r>
+        <w:rPr>
+          <w:rFonts w:ascii="Arial" w:hAnsi="Arial" w:cs="Arial"/>
+          <w:sz w:val="24"/>
+          <w:szCs w:val="24"/>
+        </w:rPr>
+        <w:t>gar</w:t>
+      </w:r>
+      <w:proofErr w:type="spellEnd"/>
+      <w:r>
+        <w:rPr>
+          <w:rFonts w:ascii="Arial" w:hAnsi="Arial" w:cs="Arial"/>
+          <w:sz w:val="24"/>
+          <w:szCs w:val="24"/>
+        </w:rPr>
+        <w:t xml:space="preserve"> na tela de autenticação como não a nenhuma validação </w:t>
+      </w:r>
+      <w:r>
+        <w:rPr>
+          <w:rFonts w:ascii="Arial" w:hAnsi="Arial" w:cs="Arial"/>
+          <w:sz w:val="24"/>
+          <w:szCs w:val="24"/>
+        </w:rPr>
+        <w:t xml:space="preserve">dos dados, apenas a concatenação de </w:t>
+      </w:r>
+      <w:proofErr w:type="spellStart"/>
+      <w:r>
+        <w:rPr>
+          <w:rFonts w:ascii="Arial" w:hAnsi="Arial" w:cs="Arial"/>
+          <w:sz w:val="24"/>
+          <w:szCs w:val="24"/>
+        </w:rPr>
+        <w:t>string</w:t>
+      </w:r>
+      <w:proofErr w:type="spellEnd"/>
+      <w:r>
+        <w:rPr>
+          <w:rFonts w:ascii="Arial" w:hAnsi="Arial" w:cs="Arial"/>
+          <w:sz w:val="24"/>
+          <w:szCs w:val="24"/>
+        </w:rPr>
+        <w:t xml:space="preserve"> o usuário mal intencionado utiliza o seguinte comando</w:t>
+      </w:r>
+      <w:r>
+        <w:rPr>
+          <w:rFonts w:ascii="Arial" w:hAnsi="Arial" w:cs="Arial"/>
+          <w:sz w:val="24"/>
+          <w:szCs w:val="24"/>
+        </w:rPr>
+        <w:t>.</w:t>
+      </w:r>
+    </w:p>
+    <w:p>
+      <w:pPr>
+        <w:spacing w:line="360" w:lineRule="auto"/>
+        <w:ind w:firstLine="709"/>
+        <w:jc w:val="both"/>
+        <w:rPr>
+          <w:rFonts w:ascii="Arial" w:hAnsi="Arial" w:cs="Arial"/>
+          <w:sz w:val="24"/>
+          <w:szCs w:val="24"/>
+          <w:lang w:val="en-US"/>
+        </w:rPr>
+      </w:pPr>
+      <w:proofErr w:type="spellStart"/>
+      <w:r>
+        <w:rPr>
+          <w:rFonts w:ascii="Arial" w:hAnsi="Arial" w:cs="Arial"/>
+          <w:sz w:val="24"/>
+          <w:szCs w:val="24"/>
+          <w:lang w:val="en-US"/>
+        </w:rPr>
+        <w:t>Exemplo</w:t>
+      </w:r>
+      <w:proofErr w:type="spellEnd"/>
+    </w:p>
+    <w:p>
+      <w:pPr>
+        <w:spacing w:line="360" w:lineRule="auto"/>
+        <w:ind w:firstLine="709"/>
+        <w:jc w:val="both"/>
+        <w:rPr>
+          <w:rFonts w:ascii="Arial" w:hAnsi="Arial" w:cs="Arial"/>
+          <w:sz w:val="24"/>
+          <w:szCs w:val="24"/>
+          <w:lang w:val="en-US"/>
+        </w:rPr>
+      </w:pPr>
+      <w:proofErr w:type="spellStart"/>
+      <w:proofErr w:type="gramStart"/>
+      <w:r>
+        <w:rPr>
+          <w:rFonts w:ascii="Arial" w:hAnsi="Arial" w:cs="Arial"/>
+          <w:sz w:val="24"/>
+          <w:szCs w:val="24"/>
+          <w:lang w:val="en-US"/>
+        </w:rPr>
+        <w:t>var</w:t>
+      </w:r>
+      <w:proofErr w:type="spellEnd"/>
+      <w:proofErr w:type="gramEnd"/>
+      <w:r>
+        <w:rPr>
+          <w:rFonts w:ascii="Arial" w:hAnsi="Arial" w:cs="Arial"/>
+          <w:sz w:val="24"/>
+          <w:szCs w:val="24"/>
+          <w:lang w:val="en-US"/>
+        </w:rPr>
+        <w:t xml:space="preserve"> </w:t>
+      </w:r>
+      <w:proofErr w:type="spellStart"/>
+      <w:r>
+        <w:rPr>
+          <w:rFonts w:ascii="Arial" w:hAnsi="Arial" w:cs="Arial"/>
+          <w:sz w:val="24"/>
+          <w:szCs w:val="24"/>
+          <w:lang w:val="en-US"/>
+        </w:rPr>
+        <w:t>sql</w:t>
+      </w:r>
+      <w:proofErr w:type="spellEnd"/>
+      <w:r>
+        <w:rPr>
+          <w:rFonts w:ascii="Arial" w:hAnsi="Arial" w:cs="Arial"/>
+          <w:sz w:val="24"/>
+          <w:szCs w:val="24"/>
+          <w:lang w:val="en-US"/>
+        </w:rPr>
+        <w:t xml:space="preserve"> = "SELECT * FROM </w:t>
+      </w:r>
+      <w:proofErr w:type="spellStart"/>
+      <w:r>
+        <w:rPr>
+          <w:rFonts w:ascii="Arial" w:hAnsi="Arial" w:cs="Arial"/>
+          <w:sz w:val="24"/>
+          <w:szCs w:val="24"/>
+          <w:lang w:val="en-US"/>
+        </w:rPr>
+        <w:t>usuario</w:t>
+      </w:r>
+      <w:proofErr w:type="spellEnd"/>
+      <w:r>
+        <w:rPr>
+          <w:rFonts w:ascii="Arial" w:hAnsi="Arial" w:cs="Arial"/>
+          <w:sz w:val="24"/>
+          <w:szCs w:val="24"/>
+          <w:lang w:val="en-US"/>
+        </w:rPr>
+        <w:t xml:space="preserve"> WHERE </w:t>
+      </w:r>
+      <w:proofErr w:type="spellStart"/>
+      <w:r>
+        <w:rPr>
+          <w:rFonts w:ascii="Arial" w:hAnsi="Arial" w:cs="Arial"/>
+          <w:sz w:val="24"/>
+          <w:szCs w:val="24"/>
+          <w:lang w:val="en-US"/>
+        </w:rPr>
+        <w:t>nome</w:t>
+      </w:r>
+      <w:proofErr w:type="spellEnd"/>
+      <w:r>
+        <w:rPr>
+          <w:rFonts w:ascii="Arial" w:hAnsi="Arial" w:cs="Arial"/>
+          <w:sz w:val="24"/>
+          <w:szCs w:val="24"/>
+          <w:lang w:val="en-US"/>
+        </w:rPr>
+        <w:t xml:space="preserve"> = '" + username + "' and pas</w:t>
+      </w:r>
+      <w:r>
+        <w:rPr>
+          <w:rFonts w:ascii="Arial" w:hAnsi="Arial" w:cs="Arial"/>
+          <w:sz w:val="24"/>
+          <w:szCs w:val="24"/>
+          <w:lang w:val="en-US"/>
+        </w:rPr>
+        <w:t>sword = '" + password + "'";</w:t>
+      </w:r>
+    </w:p>
+    <w:p>
+      <w:pPr>
+        <w:spacing w:line="360" w:lineRule="auto"/>
+        <w:ind w:firstLine="709"/>
+        <w:jc w:val="both"/>
+        <w:rPr>
+          <w:rFonts w:ascii="Arial" w:hAnsi="Arial" w:cs="Arial"/>
+          <w:sz w:val="24"/>
+          <w:szCs w:val="24"/>
+        </w:rPr>
+      </w:pPr>
+      <w:r>
+        <w:rPr>
+          <w:rFonts w:ascii="Arial" w:hAnsi="Arial" w:cs="Arial"/>
+          <w:sz w:val="24"/>
+          <w:szCs w:val="24"/>
+        </w:rPr>
+        <w:t>O que a aplica</w:t>
+      </w:r>
+      <w:r>
+        <w:rPr>
+          <w:rFonts w:ascii="Arial" w:hAnsi="Arial" w:cs="Arial"/>
+          <w:sz w:val="24"/>
+          <w:szCs w:val="24"/>
+        </w:rPr>
+        <w:t>ção espera: Um nome e uma senha.</w:t>
+      </w:r>
+    </w:p>
+    <w:p>
+      <w:pPr>
+        <w:spacing w:line="360" w:lineRule="auto"/>
+        <w:ind w:firstLine="709"/>
+        <w:jc w:val="both"/>
+        <w:rPr>
+          <w:rFonts w:ascii="Arial" w:hAnsi="Arial" w:cs="Arial"/>
+          <w:sz w:val="24"/>
+          <w:szCs w:val="24"/>
+        </w:rPr>
+      </w:pPr>
+      <w:r>
+        <w:rPr>
+          <w:rFonts w:ascii="Arial" w:hAnsi="Arial" w:cs="Arial"/>
+          <w:sz w:val="24"/>
+          <w:szCs w:val="24"/>
+        </w:rPr>
+        <w:t>O usuário mal intencionado pressupondo que conheça o nome de um usuário</w:t>
+      </w:r>
+      <w:r>
+        <w:rPr>
+          <w:rFonts w:ascii="Arial" w:hAnsi="Arial" w:cs="Arial"/>
+          <w:sz w:val="24"/>
+          <w:szCs w:val="24"/>
+        </w:rPr>
+        <w:t xml:space="preserve"> valido entra com</w:t>
+      </w:r>
+    </w:p>
+    <w:p>
+      <w:pPr>
+        <w:spacing w:line="360" w:lineRule="auto"/>
+        <w:ind w:firstLine="709"/>
+        <w:jc w:val="both"/>
+        <w:rPr>
+          <w:rFonts w:ascii="Arial" w:hAnsi="Arial" w:cs="Arial"/>
+          <w:sz w:val="24"/>
+          <w:szCs w:val="24"/>
+        </w:rPr>
+      </w:pPr>
+      <w:proofErr w:type="spellStart"/>
+      <w:r>
+        <w:rPr>
+          <w:rFonts w:ascii="Arial" w:hAnsi="Arial" w:cs="Arial"/>
+          <w:sz w:val="24"/>
+          <w:szCs w:val="24"/>
+        </w:rPr>
+        <w:t>Usuario</w:t>
+      </w:r>
+      <w:proofErr w:type="spellEnd"/>
+      <w:r>
+        <w:rPr>
+          <w:rFonts w:ascii="Arial" w:hAnsi="Arial" w:cs="Arial"/>
+          <w:sz w:val="24"/>
+          <w:szCs w:val="24"/>
+        </w:rPr>
+        <w:t xml:space="preserve">: </w:t>
+      </w:r>
+      <w:proofErr w:type="spellStart"/>
+      <w:r>
+        <w:rPr>
+          <w:rFonts w:ascii="Arial" w:hAnsi="Arial" w:cs="Arial"/>
+          <w:sz w:val="24"/>
+          <w:szCs w:val="24"/>
+        </w:rPr>
+        <w:t>admin</w:t>
+      </w:r>
+      <w:proofErr w:type="spellEnd"/>
+      <w:r>
+        <w:rPr>
+          <w:rFonts w:ascii="Arial" w:hAnsi="Arial" w:cs="Arial"/>
+          <w:sz w:val="24"/>
+          <w:szCs w:val="24"/>
+        </w:rPr>
+        <w:t>'--</w:t>
+      </w:r>
+    </w:p>
+    <w:p>
+      <w:pPr>
+        <w:spacing w:line="360" w:lineRule="auto"/>
+        <w:ind w:firstLine="709"/>
+        <w:jc w:val="both"/>
+        <w:rPr>
+          <w:rFonts w:ascii="Arial" w:hAnsi="Arial" w:cs="Arial"/>
+          <w:sz w:val="24"/>
+          <w:szCs w:val="24"/>
+        </w:rPr>
+      </w:pPr>
+      <w:proofErr w:type="spellStart"/>
+      <w:r>
+        <w:rPr>
+          <w:rFonts w:ascii="Arial" w:hAnsi="Arial" w:cs="Arial"/>
+          <w:sz w:val="24"/>
+          <w:szCs w:val="24"/>
+        </w:rPr>
+        <w:lastRenderedPageBreak/>
+        <w:t>Password</w:t>
+      </w:r>
+      <w:proofErr w:type="spellEnd"/>
+      <w:r>
+        <w:rPr>
+          <w:rFonts w:ascii="Arial" w:hAnsi="Arial" w:cs="Arial"/>
+          <w:sz w:val="24"/>
+          <w:szCs w:val="24"/>
+        </w:rPr>
+        <w:t>:</w:t>
+      </w:r>
+    </w:p>
+    <w:p>
+      <w:pPr>
+        <w:spacing w:line="360" w:lineRule="auto"/>
+        <w:ind w:firstLine="709"/>
+        <w:jc w:val="both"/>
+        <w:rPr>
+          <w:rFonts w:ascii="Arial" w:hAnsi="Arial" w:cs="Arial"/>
+          <w:sz w:val="24"/>
+          <w:szCs w:val="24"/>
+        </w:rPr>
+      </w:pPr>
+      <w:proofErr w:type="gramStart"/>
+      <w:r>
+        <w:rPr>
+          <w:rFonts w:ascii="Arial" w:hAnsi="Arial" w:cs="Arial"/>
+          <w:sz w:val="24"/>
+          <w:szCs w:val="24"/>
+        </w:rPr>
+        <w:t>o</w:t>
+      </w:r>
+      <w:proofErr w:type="gramEnd"/>
+      <w:r>
+        <w:rPr>
+          <w:rFonts w:ascii="Arial" w:hAnsi="Arial" w:cs="Arial"/>
+          <w:sz w:val="24"/>
+          <w:szCs w:val="24"/>
+        </w:rPr>
+        <w:t xml:space="preserve"> sistema vai tratar</w:t>
+      </w:r>
+    </w:p>
+    <w:p>
+      <w:pPr>
+        <w:spacing w:line="360" w:lineRule="auto"/>
+        <w:ind w:firstLine="709"/>
+        <w:jc w:val="both"/>
+        <w:rPr>
+          <w:rFonts w:ascii="Arial" w:hAnsi="Arial" w:cs="Arial"/>
+          <w:sz w:val="24"/>
+          <w:szCs w:val="24"/>
+        </w:rPr>
+      </w:pPr>
+      <w:proofErr w:type="gramStart"/>
+      <w:r>
+        <w:rPr>
+          <w:rFonts w:ascii="Arial" w:hAnsi="Arial" w:cs="Arial"/>
+          <w:sz w:val="24"/>
+          <w:szCs w:val="24"/>
+        </w:rPr>
+        <w:t>var</w:t>
+      </w:r>
+      <w:proofErr w:type="gramEnd"/>
+      <w:r>
+        <w:rPr>
+          <w:rFonts w:ascii="Arial" w:hAnsi="Arial" w:cs="Arial"/>
+          <w:sz w:val="24"/>
+          <w:szCs w:val="24"/>
+        </w:rPr>
+        <w:t xml:space="preserve"> </w:t>
+      </w:r>
+      <w:proofErr w:type="spellStart"/>
+      <w:r>
+        <w:rPr>
+          <w:rFonts w:ascii="Arial" w:hAnsi="Arial" w:cs="Arial"/>
+          <w:sz w:val="24"/>
+          <w:szCs w:val="24"/>
+        </w:rPr>
+        <w:t>sql</w:t>
+      </w:r>
+      <w:proofErr w:type="spellEnd"/>
+      <w:r>
+        <w:rPr>
+          <w:rFonts w:ascii="Arial" w:hAnsi="Arial" w:cs="Arial"/>
+          <w:sz w:val="24"/>
+          <w:szCs w:val="24"/>
+        </w:rPr>
+        <w:t xml:space="preserve"> = "SELECT * FROM </w:t>
+      </w:r>
+      <w:proofErr w:type="spellStart"/>
+      <w:r>
+        <w:rPr>
+          <w:rFonts w:ascii="Arial" w:hAnsi="Arial" w:cs="Arial"/>
+          <w:sz w:val="24"/>
+          <w:szCs w:val="24"/>
+        </w:rPr>
+        <w:t>usuarios</w:t>
+      </w:r>
+      <w:proofErr w:type="spellEnd"/>
+      <w:r>
+        <w:rPr>
+          <w:rFonts w:ascii="Arial" w:hAnsi="Arial" w:cs="Arial"/>
+          <w:sz w:val="24"/>
+          <w:szCs w:val="24"/>
+        </w:rPr>
+        <w:t xml:space="preserve"> WHERE nome = '" + </w:t>
+      </w:r>
+      <w:proofErr w:type="spellStart"/>
+      <w:r>
+        <w:rPr>
+          <w:rFonts w:ascii="Arial" w:hAnsi="Arial" w:cs="Arial"/>
+          <w:sz w:val="24"/>
+          <w:szCs w:val="24"/>
+        </w:rPr>
+        <w:t>username</w:t>
+      </w:r>
+      <w:proofErr w:type="spellEnd"/>
+      <w:r>
+        <w:rPr>
+          <w:rFonts w:ascii="Arial" w:hAnsi="Arial" w:cs="Arial"/>
+          <w:sz w:val="24"/>
+          <w:szCs w:val="24"/>
+        </w:rPr>
+        <w:t>"</w:t>
+      </w:r>
+    </w:p>
+    <w:p>
+      <w:pPr>
+        <w:spacing w:line="360" w:lineRule="auto"/>
+        <w:ind w:firstLine="709"/>
+        <w:jc w:val="both"/>
+        <w:rPr>
+          <w:rFonts w:ascii="Arial" w:hAnsi="Arial" w:cs="Arial"/>
+          <w:sz w:val="24"/>
+          <w:szCs w:val="24"/>
+        </w:rPr>
+      </w:pPr>
+      <w:r>
+        <w:rPr>
+          <w:rFonts w:ascii="Arial" w:hAnsi="Arial" w:cs="Arial"/>
+          <w:sz w:val="24"/>
+          <w:szCs w:val="24"/>
+        </w:rPr>
+        <w:t xml:space="preserve">O </w:t>
+      </w:r>
+      <w:proofErr w:type="spellStart"/>
+      <w:proofErr w:type="gramStart"/>
+      <w:r>
+        <w:rPr>
+          <w:rFonts w:ascii="Arial" w:hAnsi="Arial" w:cs="Arial"/>
+          <w:sz w:val="24"/>
+          <w:szCs w:val="24"/>
+        </w:rPr>
+        <w:t>sql</w:t>
+      </w:r>
+      <w:proofErr w:type="spellEnd"/>
+      <w:proofErr w:type="gramEnd"/>
+      <w:r>
+        <w:rPr>
+          <w:rFonts w:ascii="Arial" w:hAnsi="Arial" w:cs="Arial"/>
+          <w:sz w:val="24"/>
+          <w:szCs w:val="24"/>
+        </w:rPr>
+        <w:t xml:space="preserve"> irá tratar o -- como comentário, não exigindo o </w:t>
+      </w:r>
+      <w:proofErr w:type="spellStart"/>
+      <w:r>
+        <w:rPr>
+          <w:rFonts w:ascii="Arial" w:hAnsi="Arial" w:cs="Arial"/>
+          <w:sz w:val="24"/>
+          <w:szCs w:val="24"/>
+        </w:rPr>
+        <w:t>Password</w:t>
+      </w:r>
+      <w:proofErr w:type="spellEnd"/>
+      <w:r>
+        <w:rPr>
+          <w:rFonts w:ascii="Arial" w:hAnsi="Arial" w:cs="Arial"/>
+          <w:sz w:val="24"/>
+          <w:szCs w:val="24"/>
+        </w:rPr>
+        <w:t xml:space="preserve"> e liberando o acesso ao software</w:t>
+      </w:r>
+      <w:r>
+        <w:rPr>
+          <w:rFonts w:ascii="Arial" w:hAnsi="Arial" w:cs="Arial"/>
+          <w:sz w:val="24"/>
+          <w:szCs w:val="24"/>
+        </w:rPr>
+        <w:t>.</w:t>
+      </w:r>
+    </w:p>
+    <w:p>
+      <w:pPr>
+        <w:spacing w:line="360" w:lineRule="auto"/>
+        <w:ind w:firstLine="709"/>
+        <w:jc w:val="both"/>
+        <w:rPr>
+          <w:rFonts w:ascii="Arial" w:hAnsi="Arial" w:cs="Arial"/>
+          <w:sz w:val="24"/>
+          <w:szCs w:val="24"/>
+        </w:rPr>
+      </w:pPr>
+    </w:p>
+    <w:p>
+      <w:pPr>
+        <w:spacing w:line="360" w:lineRule="auto"/>
+        <w:ind w:firstLine="709"/>
+        <w:jc w:val="both"/>
+        <w:rPr>
+          <w:rFonts w:ascii="Arial" w:hAnsi="Arial" w:cs="Arial"/>
+          <w:sz w:val="24"/>
+          <w:szCs w:val="24"/>
+        </w:rPr>
+      </w:pPr>
+    </w:p>
+    <w:p>
+      <w:pPr>
+        <w:spacing w:line="360" w:lineRule="auto"/>
+        <w:ind w:firstLine="709"/>
+        <w:jc w:val="both"/>
+        <w:rPr>
+          <w:rFonts w:ascii="Arial" w:hAnsi="Arial" w:cs="Arial"/>
+          <w:sz w:val="24"/>
+          <w:szCs w:val="24"/>
+        </w:rPr>
+      </w:pPr>
+      <w:r>
+        <w:rPr>
+          <w:rFonts w:ascii="Arial" w:hAnsi="Arial" w:cs="Arial"/>
+          <w:sz w:val="24"/>
+          <w:szCs w:val="24"/>
+        </w:rPr>
+        <w:t>O usuário mal intencionado pressupondo que não conheça o nome de um usuário</w:t>
+      </w:r>
+      <w:r>
+        <w:rPr>
+          <w:rFonts w:ascii="Arial" w:hAnsi="Arial" w:cs="Arial"/>
+          <w:sz w:val="24"/>
+          <w:szCs w:val="24"/>
+        </w:rPr>
+        <w:t xml:space="preserve"> valido entra com</w:t>
+      </w:r>
+    </w:p>
+    <w:p>
+      <w:pPr>
+        <w:spacing w:line="360" w:lineRule="auto"/>
+        <w:ind w:firstLine="709"/>
+        <w:jc w:val="both"/>
+        <w:rPr>
+          <w:rFonts w:ascii="Arial" w:hAnsi="Arial" w:cs="Arial"/>
+          <w:sz w:val="24"/>
+          <w:szCs w:val="24"/>
+        </w:rPr>
+      </w:pPr>
+      <w:r>
+        <w:rPr>
+          <w:rFonts w:ascii="Arial" w:hAnsi="Arial" w:cs="Arial"/>
+          <w:sz w:val="24"/>
+          <w:szCs w:val="24"/>
+        </w:rPr>
+        <w:t xml:space="preserve">Usuário: </w:t>
+      </w:r>
+      <w:proofErr w:type="spellStart"/>
+      <w:r>
+        <w:rPr>
+          <w:rFonts w:ascii="Arial" w:hAnsi="Arial" w:cs="Arial"/>
+          <w:sz w:val="24"/>
+          <w:szCs w:val="24"/>
+        </w:rPr>
+        <w:t>or</w:t>
+      </w:r>
+      <w:proofErr w:type="spellEnd"/>
+      <w:r>
+        <w:rPr>
+          <w:rFonts w:ascii="Arial" w:hAnsi="Arial" w:cs="Arial"/>
+          <w:sz w:val="24"/>
+          <w:szCs w:val="24"/>
+        </w:rPr>
+        <w:t xml:space="preserve"> 1=1</w:t>
+      </w:r>
+    </w:p>
+    <w:p>
+      <w:pPr>
+        <w:spacing w:line="360" w:lineRule="auto"/>
+        <w:ind w:firstLine="709"/>
+        <w:jc w:val="both"/>
+        <w:rPr>
+          <w:rFonts w:ascii="Arial" w:hAnsi="Arial" w:cs="Arial"/>
+          <w:sz w:val="24"/>
+          <w:szCs w:val="24"/>
+        </w:rPr>
+      </w:pPr>
+      <w:proofErr w:type="spellStart"/>
+      <w:r>
+        <w:rPr>
+          <w:rFonts w:ascii="Arial" w:hAnsi="Arial" w:cs="Arial"/>
+          <w:sz w:val="24"/>
+          <w:szCs w:val="24"/>
+        </w:rPr>
+        <w:t>Password</w:t>
+      </w:r>
+      <w:proofErr w:type="spellEnd"/>
+      <w:r>
+        <w:rPr>
+          <w:rFonts w:ascii="Arial" w:hAnsi="Arial" w:cs="Arial"/>
+          <w:sz w:val="24"/>
+          <w:szCs w:val="24"/>
+        </w:rPr>
+        <w:t>:</w:t>
+      </w:r>
+    </w:p>
+    <w:p>
+      <w:pPr>
+        <w:spacing w:line="360" w:lineRule="auto"/>
+        <w:ind w:firstLine="709"/>
+        <w:jc w:val="both"/>
+        <w:rPr>
+          <w:rFonts w:ascii="Arial" w:hAnsi="Arial" w:cs="Arial"/>
+          <w:sz w:val="24"/>
+          <w:szCs w:val="24"/>
+        </w:rPr>
+      </w:pPr>
+      <w:r>
+        <w:rPr>
+          <w:rFonts w:ascii="Arial" w:hAnsi="Arial" w:cs="Arial"/>
+          <w:sz w:val="24"/>
+          <w:szCs w:val="24"/>
+        </w:rPr>
+        <w:t>O sistema vai tratar</w:t>
+      </w:r>
+    </w:p>
+    <w:p>
+      <w:pPr>
+        <w:spacing w:line="360" w:lineRule="auto"/>
+        <w:ind w:firstLine="709"/>
+        <w:jc w:val="both"/>
+        <w:rPr>
+          <w:rFonts w:ascii="Arial" w:hAnsi="Arial" w:cs="Arial"/>
+          <w:sz w:val="24"/>
+          <w:szCs w:val="24"/>
+          <w:lang w:val="en-US"/>
+        </w:rPr>
+      </w:pPr>
+      <w:proofErr w:type="spellStart"/>
+      <w:r>
+        <w:rPr>
+          <w:rFonts w:ascii="Arial" w:hAnsi="Arial" w:cs="Arial"/>
+          <w:sz w:val="24"/>
+          <w:szCs w:val="24"/>
+          <w:lang w:val="en-US"/>
+        </w:rPr>
+        <w:t>var</w:t>
+      </w:r>
+      <w:proofErr w:type="spellEnd"/>
+      <w:r>
+        <w:rPr>
+          <w:rFonts w:ascii="Arial" w:hAnsi="Arial" w:cs="Arial"/>
+          <w:sz w:val="24"/>
+          <w:szCs w:val="24"/>
+          <w:lang w:val="en-US"/>
+        </w:rPr>
+        <w:t xml:space="preserve"> </w:t>
+      </w:r>
+      <w:proofErr w:type="spellStart"/>
+      <w:r>
+        <w:rPr>
+          <w:rFonts w:ascii="Arial" w:hAnsi="Arial" w:cs="Arial"/>
+          <w:sz w:val="24"/>
+          <w:szCs w:val="24"/>
+          <w:lang w:val="en-US"/>
+        </w:rPr>
+        <w:t>sql</w:t>
+      </w:r>
+      <w:proofErr w:type="spellEnd"/>
+      <w:r>
+        <w:rPr>
+          <w:rFonts w:ascii="Arial" w:hAnsi="Arial" w:cs="Arial"/>
+          <w:sz w:val="24"/>
+          <w:szCs w:val="24"/>
+          <w:lang w:val="en-US"/>
+        </w:rPr>
+        <w:t xml:space="preserve"> = "SELECT * FROM </w:t>
+      </w:r>
+      <w:proofErr w:type="spellStart"/>
+      <w:r>
+        <w:rPr>
+          <w:rFonts w:ascii="Arial" w:hAnsi="Arial" w:cs="Arial"/>
+          <w:sz w:val="24"/>
+          <w:szCs w:val="24"/>
+          <w:lang w:val="en-US"/>
+        </w:rPr>
+        <w:t>usuario</w:t>
+      </w:r>
+      <w:proofErr w:type="spellEnd"/>
+      <w:r>
+        <w:rPr>
+          <w:rFonts w:ascii="Arial" w:hAnsi="Arial" w:cs="Arial"/>
+          <w:sz w:val="24"/>
+          <w:szCs w:val="24"/>
+          <w:lang w:val="en-US"/>
+        </w:rPr>
+        <w:t xml:space="preserve"> WHE</w:t>
+      </w:r>
+      <w:r>
+        <w:rPr>
+          <w:rFonts w:ascii="Arial" w:hAnsi="Arial" w:cs="Arial"/>
+          <w:sz w:val="24"/>
+          <w:szCs w:val="24"/>
+          <w:lang w:val="en-US"/>
+        </w:rPr>
+        <w:t xml:space="preserve">RE </w:t>
+      </w:r>
+      <w:proofErr w:type="spellStart"/>
+      <w:r>
+        <w:rPr>
+          <w:rFonts w:ascii="Arial" w:hAnsi="Arial" w:cs="Arial"/>
+          <w:sz w:val="24"/>
+          <w:szCs w:val="24"/>
+          <w:lang w:val="en-US"/>
+        </w:rPr>
+        <w:t>nome</w:t>
+      </w:r>
+      <w:proofErr w:type="spellEnd"/>
+      <w:r>
+        <w:rPr>
+          <w:rFonts w:ascii="Arial" w:hAnsi="Arial" w:cs="Arial"/>
+          <w:sz w:val="24"/>
+          <w:szCs w:val="24"/>
+          <w:lang w:val="en-US"/>
+        </w:rPr>
+        <w:t xml:space="preserve"> = "''" or '"+ 1=1 + "'"</w:t>
+      </w:r>
+    </w:p>
+    <w:p>
+      <w:pPr>
+        <w:spacing w:line="360" w:lineRule="auto"/>
+        <w:ind w:firstLine="709"/>
+        <w:jc w:val="both"/>
+        <w:rPr>
+          <w:rFonts w:ascii="Arial" w:hAnsi="Arial" w:cs="Arial"/>
+          <w:sz w:val="24"/>
+          <w:szCs w:val="24"/>
+        </w:rPr>
+      </w:pPr>
+      <w:r>
+        <w:rPr>
+          <w:rFonts w:ascii="Arial" w:hAnsi="Arial" w:cs="Arial"/>
+          <w:sz w:val="24"/>
+          <w:szCs w:val="24"/>
+        </w:rPr>
+        <w:t>O sistema retornará todos os registros da tabela e liberando o acesso ao software</w:t>
+      </w:r>
+      <w:r>
+        <w:rPr>
+          <w:rFonts w:ascii="Arial" w:hAnsi="Arial" w:cs="Arial"/>
+          <w:sz w:val="24"/>
+          <w:szCs w:val="24"/>
+        </w:rPr>
+        <w:t>.</w:t>
+      </w:r>
+    </w:p>
+    <w:p>
+      <w:pPr>
+        <w:spacing w:line="360" w:lineRule="auto"/>
+        <w:ind w:firstLine="709"/>
+        <w:jc w:val="both"/>
+        <w:rPr>
+          <w:rFonts w:ascii="Arial" w:hAnsi="Arial" w:cs="Arial"/>
+          <w:sz w:val="24"/>
+          <w:szCs w:val="24"/>
+        </w:rPr>
+      </w:pPr>
+      <w:r>
+        <w:rPr>
+          <w:rFonts w:ascii="Arial" w:hAnsi="Arial" w:cs="Arial"/>
+          <w:sz w:val="24"/>
+          <w:szCs w:val="24"/>
+        </w:rPr>
+        <w:t>Nos casos mais extremos o usuário mal intencionado pode fa</w:t>
+      </w:r>
+      <w:r>
+        <w:rPr>
+          <w:rFonts w:ascii="Arial" w:hAnsi="Arial" w:cs="Arial"/>
+          <w:sz w:val="24"/>
+          <w:szCs w:val="24"/>
+        </w:rPr>
+        <w:t>zer o seguinte em uma consulta:</w:t>
+      </w:r>
+    </w:p>
+    <w:p>
+      <w:pPr>
+        <w:spacing w:line="360" w:lineRule="auto"/>
+        <w:ind w:firstLine="709"/>
+        <w:jc w:val="both"/>
+        <w:rPr>
+          <w:rFonts w:ascii="Arial" w:hAnsi="Arial" w:cs="Arial"/>
+          <w:sz w:val="24"/>
+          <w:szCs w:val="24"/>
+          <w:lang w:val="en-US"/>
+        </w:rPr>
+      </w:pPr>
+      <w:r>
+        <w:rPr>
+          <w:rFonts w:ascii="Arial" w:hAnsi="Arial" w:cs="Arial"/>
+          <w:sz w:val="24"/>
+          <w:szCs w:val="24"/>
+          <w:lang w:val="en-US"/>
+        </w:rPr>
+        <w:t xml:space="preserve">Nome = </w:t>
+      </w:r>
+      <w:proofErr w:type="spellStart"/>
+      <w:proofErr w:type="gramStart"/>
+      <w:r>
+        <w:rPr>
+          <w:rFonts w:ascii="Arial" w:hAnsi="Arial" w:cs="Arial"/>
+          <w:sz w:val="24"/>
+          <w:szCs w:val="24"/>
+          <w:lang w:val="en-US"/>
+        </w:rPr>
+        <w:t>jo</w:t>
+      </w:r>
+      <w:proofErr w:type="spellEnd"/>
+      <w:proofErr w:type="gramEnd"/>
+      <w:r>
+        <w:rPr>
+          <w:rFonts w:ascii="Arial" w:hAnsi="Arial" w:cs="Arial"/>
+          <w:sz w:val="24"/>
+          <w:szCs w:val="24"/>
+          <w:lang w:val="en-US"/>
+        </w:rPr>
+        <w:t xml:space="preserve">'; DROP TABLE </w:t>
+      </w:r>
+      <w:proofErr w:type="spellStart"/>
+      <w:r>
+        <w:rPr>
+          <w:rFonts w:ascii="Arial" w:hAnsi="Arial" w:cs="Arial"/>
+          <w:sz w:val="24"/>
+          <w:szCs w:val="24"/>
+          <w:lang w:val="en-US"/>
+        </w:rPr>
+        <w:t>Usuarios</w:t>
+      </w:r>
+      <w:proofErr w:type="spellEnd"/>
+      <w:r>
+        <w:rPr>
+          <w:rFonts w:ascii="Arial" w:hAnsi="Arial" w:cs="Arial"/>
+          <w:sz w:val="24"/>
+          <w:szCs w:val="24"/>
+          <w:lang w:val="en-US"/>
+        </w:rPr>
+        <w:t>; --</w:t>
+      </w:r>
+    </w:p>
+    <w:p>
+      <w:pPr>
+        <w:spacing w:line="360" w:lineRule="auto"/>
+        <w:ind w:firstLine="709"/>
+        <w:jc w:val="both"/>
+        <w:rPr>
+          <w:rFonts w:ascii="Arial" w:hAnsi="Arial" w:cs="Arial"/>
+          <w:sz w:val="24"/>
+          <w:szCs w:val="24"/>
+        </w:rPr>
+      </w:pPr>
+      <w:r>
+        <w:rPr>
+          <w:rFonts w:ascii="Arial" w:hAnsi="Arial" w:cs="Arial"/>
+          <w:sz w:val="24"/>
+          <w:szCs w:val="24"/>
+        </w:rPr>
+        <w:t>Sobrenome = silva</w:t>
+      </w:r>
+    </w:p>
+    <w:p>
+      <w:pPr>
+        <w:spacing w:line="360" w:lineRule="auto"/>
+        <w:ind w:firstLine="709"/>
+        <w:jc w:val="both"/>
+        <w:rPr>
+          <w:rFonts w:ascii="Arial" w:hAnsi="Arial" w:cs="Arial"/>
+          <w:sz w:val="24"/>
+          <w:szCs w:val="24"/>
+        </w:rPr>
+      </w:pPr>
+      <w:proofErr w:type="gramStart"/>
+      <w:r>
+        <w:rPr>
+          <w:rFonts w:ascii="Arial" w:hAnsi="Arial" w:cs="Arial"/>
+          <w:sz w:val="24"/>
+          <w:szCs w:val="24"/>
+        </w:rPr>
+        <w:t>ou</w:t>
+      </w:r>
+      <w:proofErr w:type="gramEnd"/>
+      <w:r>
+        <w:rPr>
+          <w:rFonts w:ascii="Arial" w:hAnsi="Arial" w:cs="Arial"/>
+          <w:sz w:val="24"/>
+          <w:szCs w:val="24"/>
+        </w:rPr>
+        <w:t xml:space="preserve"> seja</w:t>
+      </w:r>
+    </w:p>
+    <w:p>
+      <w:pPr>
+        <w:spacing w:line="360" w:lineRule="auto"/>
+        <w:ind w:firstLine="709"/>
+        <w:jc w:val="both"/>
+        <w:rPr>
+          <w:rFonts w:ascii="Arial" w:hAnsi="Arial" w:cs="Arial"/>
+          <w:sz w:val="24"/>
+          <w:szCs w:val="24"/>
+        </w:rPr>
+      </w:pPr>
+      <w:r>
+        <w:rPr>
+          <w:rFonts w:ascii="Arial" w:hAnsi="Arial" w:cs="Arial"/>
+          <w:sz w:val="24"/>
+          <w:szCs w:val="24"/>
+        </w:rPr>
+        <w:t xml:space="preserve">SELECT </w:t>
+      </w:r>
+      <w:proofErr w:type="spellStart"/>
+      <w:r>
+        <w:rPr>
+          <w:rFonts w:ascii="Arial" w:hAnsi="Arial" w:cs="Arial"/>
+          <w:sz w:val="24"/>
+          <w:szCs w:val="24"/>
+        </w:rPr>
+        <w:t>cod</w:t>
+      </w:r>
+      <w:proofErr w:type="spellEnd"/>
+      <w:r>
+        <w:rPr>
+          <w:rFonts w:ascii="Arial" w:hAnsi="Arial" w:cs="Arial"/>
+          <w:sz w:val="24"/>
+          <w:szCs w:val="24"/>
+        </w:rPr>
+        <w:t xml:space="preserve">, nome, sobrenome FROM </w:t>
+      </w:r>
+      <w:proofErr w:type="spellStart"/>
+      <w:r>
+        <w:rPr>
+          <w:rFonts w:ascii="Arial" w:hAnsi="Arial" w:cs="Arial"/>
+          <w:sz w:val="24"/>
+          <w:szCs w:val="24"/>
+        </w:rPr>
+        <w:t>Usuarios</w:t>
+      </w:r>
+      <w:proofErr w:type="spellEnd"/>
+      <w:r>
+        <w:rPr>
+          <w:rFonts w:ascii="Arial" w:hAnsi="Arial" w:cs="Arial"/>
+          <w:sz w:val="24"/>
+          <w:szCs w:val="24"/>
+        </w:rPr>
+        <w:t xml:space="preserve"> WHERE nome = '</w:t>
+      </w:r>
+      <w:proofErr w:type="spellStart"/>
+      <w:r>
+        <w:rPr>
+          <w:rFonts w:ascii="Arial" w:hAnsi="Arial" w:cs="Arial"/>
+          <w:sz w:val="24"/>
+          <w:szCs w:val="24"/>
+        </w:rPr>
+        <w:t>jo</w:t>
+      </w:r>
+      <w:proofErr w:type="spellEnd"/>
+      <w:r>
+        <w:rPr>
+          <w:rFonts w:ascii="Arial" w:hAnsi="Arial" w:cs="Arial"/>
+          <w:sz w:val="24"/>
+          <w:szCs w:val="24"/>
+        </w:rPr>
+        <w:t xml:space="preserve">'; DROP TABLE </w:t>
+      </w:r>
+      <w:proofErr w:type="spellStart"/>
+      <w:r>
+        <w:rPr>
+          <w:rFonts w:ascii="Arial" w:hAnsi="Arial" w:cs="Arial"/>
+          <w:sz w:val="24"/>
+          <w:szCs w:val="24"/>
+        </w:rPr>
+        <w:t>Usuarios</w:t>
+      </w:r>
+      <w:proofErr w:type="spellEnd"/>
+      <w:r>
+        <w:rPr>
+          <w:rFonts w:ascii="Arial" w:hAnsi="Arial" w:cs="Arial"/>
+          <w:sz w:val="24"/>
+          <w:szCs w:val="24"/>
+        </w:rPr>
+        <w:t xml:space="preserve">; </w:t>
+      </w:r>
+    </w:p>
+    <w:p>
+      <w:pPr>
+        <w:spacing w:line="360" w:lineRule="auto"/>
+        <w:ind w:firstLine="709"/>
+        <w:jc w:val="both"/>
+        <w:rPr>
+          <w:rFonts w:ascii="Arial" w:hAnsi="Arial" w:cs="Arial"/>
+          <w:sz w:val="24"/>
+          <w:szCs w:val="24"/>
+        </w:rPr>
+      </w:pPr>
+      <w:proofErr w:type="gramStart"/>
+      <w:r>
+        <w:rPr>
+          <w:rFonts w:ascii="Arial" w:hAnsi="Arial" w:cs="Arial"/>
+          <w:sz w:val="24"/>
+          <w:szCs w:val="24"/>
+        </w:rPr>
+        <w:t>Deletar</w:t>
+      </w:r>
+      <w:proofErr w:type="gramEnd"/>
+      <w:r>
+        <w:rPr>
+          <w:rFonts w:ascii="Arial" w:hAnsi="Arial" w:cs="Arial"/>
+          <w:sz w:val="24"/>
+          <w:szCs w:val="24"/>
+        </w:rPr>
+        <w:t xml:space="preserve"> todos os usuários</w:t>
+      </w:r>
+      <w:r>
+        <w:rPr>
+          <w:rFonts w:ascii="Arial" w:hAnsi="Arial" w:cs="Arial"/>
+          <w:sz w:val="24"/>
+          <w:szCs w:val="24"/>
+        </w:rPr>
+        <w:t xml:space="preserve"> da tabela Usuários</w:t>
+      </w:r>
+    </w:p>
+    <w:p>
+      <w:pPr>
+        <w:spacing w:line="360" w:lineRule="auto"/>
+        <w:ind w:firstLine="709"/>
+        <w:jc w:val="both"/>
+        <w:rPr>
+          <w:rFonts w:ascii="Arial" w:hAnsi="Arial" w:cs="Arial"/>
+          <w:sz w:val="24"/>
+          <w:szCs w:val="24"/>
+        </w:rPr>
+      </w:pPr>
+      <w:r>
+        <w:rPr>
+          <w:rFonts w:ascii="Arial" w:hAnsi="Arial" w:cs="Arial"/>
+          <w:sz w:val="24"/>
+          <w:szCs w:val="24"/>
+        </w:rPr>
+        <w:t>Para um tipo de vulnerabilidades como essa são necessá</w:t>
+      </w:r>
+      <w:r>
+        <w:rPr>
+          <w:rFonts w:ascii="Arial" w:hAnsi="Arial" w:cs="Arial"/>
+          <w:sz w:val="24"/>
+          <w:szCs w:val="24"/>
+        </w:rPr>
+        <w:t xml:space="preserve">rios tratamento de inserção de </w:t>
+      </w:r>
+      <w:r>
+        <w:rPr>
+          <w:rFonts w:ascii="Arial" w:hAnsi="Arial" w:cs="Arial"/>
+          <w:sz w:val="24"/>
+          <w:szCs w:val="24"/>
+        </w:rPr>
+        <w:t xml:space="preserve">dados e a utilização do Design </w:t>
+      </w:r>
+      <w:proofErr w:type="spellStart"/>
+      <w:r>
+        <w:rPr>
+          <w:rFonts w:ascii="Arial" w:hAnsi="Arial" w:cs="Arial"/>
+          <w:sz w:val="24"/>
+          <w:szCs w:val="24"/>
+        </w:rPr>
+        <w:t>Partner</w:t>
+      </w:r>
+      <w:proofErr w:type="spellEnd"/>
+      <w:r>
+        <w:rPr>
+          <w:rFonts w:ascii="Arial" w:hAnsi="Arial" w:cs="Arial"/>
+          <w:sz w:val="24"/>
+          <w:szCs w:val="24"/>
+        </w:rPr>
+        <w:t xml:space="preserve"> DAO também é recomendado.</w:t>
+      </w:r>
+    </w:p>
+    <w:p>
+      <w:pPr>
+        <w:spacing w:line="360" w:lineRule="auto"/>
+        <w:ind w:firstLine="709"/>
+        <w:jc w:val="both"/>
+        <w:rPr>
+          <w:rFonts w:ascii="Arial" w:hAnsi="Arial" w:cs="Arial"/>
+          <w:sz w:val="24"/>
+          <w:szCs w:val="24"/>
+        </w:rPr>
+      </w:pPr>
+    </w:p>
+    <w:p>
+      <w:pPr>
+        <w:spacing w:line="360" w:lineRule="auto"/>
+        <w:ind w:firstLine="709"/>
+        <w:jc w:val="both"/>
+        <w:rPr>
+          <w:rFonts w:ascii="Arial" w:hAnsi="Arial" w:cs="Arial"/>
+          <w:sz w:val="24"/>
+          <w:szCs w:val="24"/>
+        </w:rPr>
+      </w:pPr>
+    </w:p>
+    <w:p>
+      <w:pPr>
+        <w:spacing w:line="360" w:lineRule="auto"/>
+        <w:ind w:firstLine="709"/>
+        <w:jc w:val="both"/>
+        <w:rPr>
+          <w:rFonts w:ascii="Arial" w:hAnsi="Arial" w:cs="Arial"/>
+          <w:sz w:val="24"/>
+          <w:szCs w:val="24"/>
+        </w:rPr>
+      </w:pPr>
+    </w:p>
+    <w:p>
+      <w:pPr>
+        <w:spacing w:line="360" w:lineRule="auto"/>
+        <w:ind w:firstLine="709"/>
+        <w:jc w:val="both"/>
+        <w:rPr>
+          <w:rFonts w:ascii="Arial" w:hAnsi="Arial" w:cs="Arial"/>
+          <w:sz w:val="24"/>
+          <w:szCs w:val="24"/>
+        </w:rPr>
+      </w:pPr>
+    </w:p>
+    <w:p>
+      <w:pPr>
+        <w:spacing w:line="360" w:lineRule="auto"/>
+        <w:ind w:firstLine="709"/>
+        <w:jc w:val="both"/>
+        <w:rPr>
+          <w:rFonts w:ascii="Arial" w:hAnsi="Arial" w:cs="Arial"/>
+          <w:sz w:val="24"/>
+          <w:szCs w:val="24"/>
+        </w:rPr>
+      </w:pPr>
+    </w:p>
+    <w:p>
+      <w:pPr>
+        <w:spacing w:line="360" w:lineRule="auto"/>
+        <w:ind w:firstLine="709"/>
+        <w:jc w:val="both"/>
+        <w:rPr>
+          <w:rFonts w:ascii="Arial" w:hAnsi="Arial" w:cs="Arial"/>
+        </w:rPr>
+      </w:pPr>
+    </w:p>
+    <w:p>
+      <w:pPr>
+        <w:ind w:left="3540" w:firstLine="708"/>
+        <w:jc w:val="both"/>
+      </w:pPr>
+      <w:r>
+        <w:t>DAO</w:t>
+      </w:r>
+    </w:p>
+    <w:p>
+      <w:pPr>
+        <w:spacing w:line="360" w:lineRule="auto"/>
+        <w:ind w:firstLine="709"/>
+        <w:jc w:val="both"/>
+        <w:rPr>
+          <w:rFonts w:ascii="Arial" w:hAnsi="Arial" w:cs="Arial"/>
+          <w:color w:val="000000" w:themeColor="text1"/>
+          <w:sz w:val="24"/>
+          <w:szCs w:val="24"/>
+        </w:rPr>
+      </w:pPr>
+      <w:r>
+        <w:rPr>
+          <w:rFonts w:ascii="Arial" w:hAnsi="Arial" w:cs="Arial"/>
+        </w:rPr>
+        <w:t xml:space="preserve"> </w:t>
+      </w:r>
       <w:r>
         <w:rPr>
           <w:rFonts w:ascii="Arial" w:hAnsi="Arial" w:cs="Arial"/>
@@ -14129,16 +15813,7 @@
           <w:sz w:val="24"/>
           <w:szCs w:val="24"/>
         </w:rPr>
-        <w:t xml:space="preserve">depreciado, de </w:t>
-      </w:r>
-      <w:r>
-        <w:rPr>
-          <w:rFonts w:ascii="Arial" w:hAnsi="Arial" w:cs="Arial"/>
-          <w:sz w:val="24"/>
-          <w:szCs w:val="24"/>
-        </w:rPr>
-        <w:lastRenderedPageBreak/>
-        <w:t>difícil manuteni</w:t>
+        <w:t>depreciado, de difícil manuteni</w:t>
       </w:r>
       <w:r>
         <w:rPr>
@@ -14151,20 +15826,11 @@
       <w:r>
         <w:rPr>
           <w:rFonts w:ascii="Arial" w:hAnsi="Arial" w:cs="Arial"/>
-          <w:color w:val="FF0000"/>
+          <w:color w:val="000000" w:themeColor="text1"/>
           <w:sz w:val="24"/>
           <w:szCs w:val="24"/>
         </w:rPr>
         <w:t>.</w:t>
-      </w:r>
-      <w:r>
-        <w:rPr>
-          <w:rFonts w:ascii="Arial" w:hAnsi="Arial" w:cs="Arial"/>
-          <w:color w:val="FF0000"/>
-          <w:sz w:val="24"/>
-          <w:szCs w:val="24"/>
-        </w:rPr>
-        <w:t>(impede um tipo de falha de segurança chamada sql injection falha)</w:t>
       </w:r>
     </w:p>
     <w:p>
@@ -14506,7 +16172,6 @@
           <w:szCs w:val="22"/>
           <w:lang w:eastAsia="pt-BR"/>
         </w:rPr>
-        <w:lastRenderedPageBreak/>
         <w:drawing>
           <wp:inline distT="0" distB="0" distL="0" distR="0" wp14:anchorId="4D0CA4B7" wp14:editId="7917EE06">
             <wp:extent cx="5753100" cy="3543300"/>
@@ -14932,6 +16597,7 @@
           <w:u w:val="none"/>
           <w:lang w:val="en-US"/>
         </w:rPr>
+        <w:lastRenderedPageBreak/>
         <w:tab/>
         <w:t xml:space="preserve">public void </w:t>
       </w:r>
@@ -15100,7 +16766,6 @@
           <w:u w:val="none"/>
           <w:lang w:val="en-US"/>
         </w:rPr>
-        <w:lastRenderedPageBreak/>
         <w:tab/>
         <w:t xml:space="preserve">public void </w:t>
       </w:r>
@@ -16358,6 +18023,7 @@
           <w:u w:val="none"/>
           <w:lang w:val="en-US"/>
         </w:rPr>
+        <w:lastRenderedPageBreak/>
         <w:tab/>
       </w:r>
       <w:r>
@@ -16482,7 +18148,6 @@
           <w:color w:val="000000" w:themeColor="text1"/>
           <w:u w:val="none"/>
         </w:rPr>
-        <w:lastRenderedPageBreak/>
         <w:tab/>
         <w:t>}}</w:t>
       </w:r>
@@ -17220,7 +18885,6 @@
           <w:i/>
           <w:color w:val="000000"/>
         </w:rPr>
-        <w:lastRenderedPageBreak/>
         <w:t xml:space="preserve">                                     </w:t>
       </w:r>
       <w:proofErr w:type="spellStart"/>
@@ -17889,6 +19553,7 @@
           <w:u w:val="none"/>
           <w:lang w:val="en-US"/>
         </w:rPr>
+        <w:lastRenderedPageBreak/>
         <w:tab/>
         <w:t xml:space="preserve">private static </w:t>
       </w:r>
@@ -18849,6 +20514,7 @@
           <w:u w:val="none"/>
           <w:lang w:val="en-US"/>
         </w:rPr>
+        <w:lastRenderedPageBreak/>
         <w:tab/>
       </w:r>
       <w:r>
@@ -19873,7 +21539,18 @@
           <w:szCs w:val="24"/>
           <w:shd w:val="clear" w:color="auto" w:fill="FFFFFF"/>
         </w:rPr>
-        <w:t xml:space="preserve"> Um objeto de torna complexo quando sua instancia necessita de vários métodos para ser feita,</w:t>
+        <w:t xml:space="preserve"> Um objeto de torna complexo </w:t>
+      </w:r>
+      <w:r>
+        <w:rPr>
+          <w:rFonts w:ascii="Arial" w:hAnsi="Arial" w:cs="Arial"/>
+          <w:color w:val="000000"/>
+          <w:sz w:val="24"/>
+          <w:szCs w:val="24"/>
+          <w:shd w:val="clear" w:color="auto" w:fill="FFFFFF"/>
+        </w:rPr>
+        <w:lastRenderedPageBreak/>
+        <w:t>quando sua instancia necessita de vários métodos para ser feita,</w:t>
       </w:r>
       <w:r>
         <w:rPr>
@@ -19925,7 +21602,6 @@
           <w:szCs w:val="24"/>
           <w:shd w:val="clear" w:color="auto" w:fill="FFFFFF"/>
         </w:rPr>
-        <w:lastRenderedPageBreak/>
         <w:t>Vantagem</w:t>
       </w:r>
     </w:p>
@@ -20135,7 +21811,6 @@
           <w:sz w:val="24"/>
           <w:szCs w:val="24"/>
         </w:rPr>
-        <w:lastRenderedPageBreak/>
         <w:t xml:space="preserve">O conceito do padrão de projeto </w:t>
       </w:r>
       <w:r>
@@ -20480,6 +22155,7 @@
           <w:sz w:val="24"/>
           <w:szCs w:val="24"/>
         </w:rPr>
+        <w:lastRenderedPageBreak/>
         <w:t>objetos</w:t>
       </w:r>
       <w:r>
@@ -20528,16 +22204,7 @@
           <w:sz w:val="24"/>
           <w:szCs w:val="24"/>
         </w:rPr>
-        <w:t xml:space="preserve">do </w:t>
-      </w:r>
-      <w:r>
-        <w:rPr>
-          <w:rFonts w:ascii="Arial" w:hAnsi="Arial" w:cs="Arial"/>
-          <w:sz w:val="24"/>
-          <w:szCs w:val="24"/>
-        </w:rPr>
-        <w:lastRenderedPageBreak/>
-        <w:t>remetente a um só receptor</w:t>
+        <w:t>do remetente a um só receptor</w:t>
       </w:r>
       <w:r>
         <w:rPr>
@@ -21059,6 +22726,7 @@
           <w:sz w:val="24"/>
           <w:szCs w:val="24"/>
         </w:rPr>
+        <w:lastRenderedPageBreak/>
         <w:t>Um dos conceitos</w:t>
       </w:r>
       <w:r>
@@ -21159,7 +22827,6 @@
           <w:sz w:val="24"/>
           <w:szCs w:val="24"/>
         </w:rPr>
-        <w:lastRenderedPageBreak/>
         <w:t>Soluções como es</w:t>
       </w:r>
       <w:r>
@@ -21168,7 +22835,25 @@
           <w:sz w:val="24"/>
           <w:szCs w:val="24"/>
         </w:rPr>
-        <w:t xml:space="preserve">trutura de dados, implementação de conceitos de </w:t>
+        <w:t xml:space="preserve">trutura de dados, </w:t>
+      </w:r>
+      <w:proofErr w:type="gramStart"/>
+      <w:r>
+        <w:rPr>
+          <w:rFonts w:ascii="Arial" w:hAnsi="Arial" w:cs="Arial"/>
+          <w:sz w:val="24"/>
+          <w:szCs w:val="24"/>
+        </w:rPr>
+        <w:t>implementação</w:t>
+      </w:r>
+      <w:proofErr w:type="gramEnd"/>
+      <w:r>
+        <w:rPr>
+          <w:rFonts w:ascii="Arial" w:hAnsi="Arial" w:cs="Arial"/>
+          <w:sz w:val="24"/>
+          <w:szCs w:val="24"/>
+        </w:rPr>
+        <w:t xml:space="preserve"> de conceitos de </w:t>
       </w:r>
       <w:r>
         <w:rPr>
@@ -21208,43 +22893,7 @@
           <w:sz w:val="24"/>
           <w:szCs w:val="24"/>
         </w:rPr>
-        <w:t xml:space="preserve"> para </w:t>
-      </w:r>
-      <w:proofErr w:type="gramStart"/>
-      <w:r>
-        <w:rPr>
-          <w:rFonts w:ascii="Arial" w:hAnsi="Arial" w:cs="Arial"/>
-          <w:sz w:val="24"/>
-          <w:szCs w:val="24"/>
-        </w:rPr>
-        <w:t>os</w:t>
-      </w:r>
-      <w:proofErr w:type="gramEnd"/>
-      <w:r>
-        <w:rPr>
-          <w:rFonts w:ascii="Arial" w:hAnsi="Arial" w:cs="Arial"/>
-          <w:sz w:val="24"/>
-          <w:szCs w:val="24"/>
-        </w:rPr>
-        <w:t xml:space="preserve"> </w:t>
-      </w:r>
-      <w:proofErr w:type="gramStart"/>
-      <w:r>
-        <w:rPr>
-          <w:rFonts w:ascii="Arial" w:hAnsi="Arial" w:cs="Arial"/>
-          <w:sz w:val="24"/>
-          <w:szCs w:val="24"/>
-        </w:rPr>
-        <w:t>primeiros</w:t>
-      </w:r>
-      <w:proofErr w:type="gramEnd"/>
-      <w:r>
-        <w:rPr>
-          <w:rFonts w:ascii="Arial" w:hAnsi="Arial" w:cs="Arial"/>
-          <w:sz w:val="24"/>
-          <w:szCs w:val="24"/>
-        </w:rPr>
-        <w:t xml:space="preserve"> p</w:t>
+        <w:t xml:space="preserve"> para os primeiros p</w:t>
       </w:r>
       <w:r>
         <w:rPr>
@@ -21636,6 +23285,7 @@
           <w:sz w:val="24"/>
           <w:szCs w:val="24"/>
         </w:rPr>
+        <w:lastRenderedPageBreak/>
         <w:t>Os padrõ</w:t>
       </w:r>
       <w:r>
@@ -21736,16 +23386,7 @@
           <w:sz w:val="24"/>
           <w:szCs w:val="24"/>
         </w:rPr>
-        <w:t xml:space="preserve">lver certos </w:t>
-      </w:r>
-      <w:r>
-        <w:rPr>
-          <w:rFonts w:ascii="Arial" w:hAnsi="Arial" w:cs="Arial"/>
-          <w:sz w:val="24"/>
-          <w:szCs w:val="24"/>
-        </w:rPr>
-        <w:lastRenderedPageBreak/>
-        <w:t xml:space="preserve">problemas, </w:t>
+        <w:t xml:space="preserve">lver certos problemas, </w:t>
       </w:r>
       <w:r>
         <w:rPr>
@@ -22057,6 +23698,7 @@
         <w:jc w:val="both"/>
       </w:pPr>
       <w:r>
+        <w:lastRenderedPageBreak/>
         <w:t>Aplicações monolíticas</w:t>
       </w:r>
     </w:p>
@@ -22183,16 +23825,7 @@
           <w:sz w:val="24"/>
           <w:szCs w:val="24"/>
         </w:rPr>
-        <w:t xml:space="preserve">negócio e </w:t>
-      </w:r>
-      <w:r>
-        <w:rPr>
-          <w:rFonts w:ascii="Arial" w:hAnsi="Arial" w:cs="Arial"/>
-          <w:sz w:val="24"/>
-          <w:szCs w:val="24"/>
-        </w:rPr>
-        <w:lastRenderedPageBreak/>
-        <w:t>manipulação do banco de dados presentes em um único lugar, tornando a manutenção do software uma tarefa árdua.</w:t>
+        <w:t>negócio e manipulação do banco de dados presentes em um único lugar, tornando a manutenção do software uma tarefa árdua.</w:t>
       </w:r>
     </w:p>
     <w:p>
@@ -22459,6 +24092,7 @@
           <w:sz w:val="24"/>
           <w:szCs w:val="24"/>
         </w:rPr>
+        <w:lastRenderedPageBreak/>
         <w:t xml:space="preserve">Com a evolução da internet surgiu </w:t>
       </w:r>
       <w:r>
@@ -22808,6 +24442,7 @@
         <w:ind w:left="3540" w:firstLine="708"/>
       </w:pPr>
       <w:r>
+        <w:lastRenderedPageBreak/>
         <w:t>MVC</w:t>
       </w:r>
     </w:p>
@@ -22892,16 +24527,7 @@
           <w:sz w:val="24"/>
           <w:szCs w:val="24"/>
         </w:rPr>
-        <w:t xml:space="preserve"> como as tarefas de </w:t>
-      </w:r>
-      <w:r>
-        <w:rPr>
-          <w:rFonts w:ascii="Arial" w:hAnsi="Arial" w:cs="Arial"/>
-          <w:sz w:val="24"/>
-          <w:szCs w:val="24"/>
-        </w:rPr>
-        <w:lastRenderedPageBreak/>
-        <w:t xml:space="preserve">entrada, processamento, e </w:t>
+        <w:t xml:space="preserve"> como as tarefas de entrada, processamento, e </w:t>
       </w:r>
       <w:r>
         <w:rPr>
@@ -23212,6 +24838,7 @@
           <w:noProof/>
           <w:lang w:eastAsia="pt-BR"/>
         </w:rPr>
+        <w:lastRenderedPageBreak/>
         <w:drawing>
           <wp:inline distT="0" distB="0" distL="0" distR="0" wp14:anchorId="6B5AFEFA" wp14:editId="1CF4B53C">
             <wp:extent cx="5781675" cy="2667000"/>
@@ -23267,7 +24894,6 @@
         <w:jc w:val="both"/>
       </w:pPr>
       <w:r>
-        <w:lastRenderedPageBreak/>
         <w:t>Figura 22</w:t>
       </w:r>
       <w:r>
@@ -24176,6 +25802,7 @@
           <w:sz w:val="24"/>
           <w:szCs w:val="24"/>
         </w:rPr>
+        <w:lastRenderedPageBreak/>
         <w:t xml:space="preserve">A engenharia de software segue alguns princípios científicos em sua abordagem sendo eles </w:t>
       </w:r>
       <w:r>
@@ -24877,7 +26504,6 @@
           <w:noProof/>
           <w:lang w:eastAsia="pt-BR"/>
         </w:rPr>
-        <w:lastRenderedPageBreak/>
         <w:drawing>
           <wp:inline distT="0" distB="0" distL="0" distR="0" wp14:anchorId="11036F8D" wp14:editId="4BDB30EA">
             <wp:extent cx="5705475" cy="3143250"/>
@@ -25068,6 +26694,7 @@
           <w:noProof/>
           <w:lang w:eastAsia="pt-BR"/>
         </w:rPr>
+        <w:lastRenderedPageBreak/>
         <w:drawing>
           <wp:inline distT="0" distB="0" distL="0" distR="0" wp14:anchorId="361A5A53" wp14:editId="2C07ECDB">
             <wp:extent cx="5753100" cy="2781300"/>
@@ -25137,7 +26764,6 @@
           <w:rFonts w:ascii="TimesNewRomanPS-BoldMT" w:hAnsi="TimesNewRomanPS-BoldMT" w:cs="TimesNewRomanPS-BoldMT"/>
           <w:bCs/>
         </w:rPr>
-        <w:lastRenderedPageBreak/>
         <w:t>Figura 24</w:t>
       </w:r>
       <w:r>
@@ -25381,7 +27007,6 @@
         <w:pStyle w:val="Ttulo"/>
       </w:pPr>
       <w:r>
-        <w:lastRenderedPageBreak/>
         <w:t>Capítulo 6- Especificação dos Requisitos de Software</w:t>
       </w:r>
     </w:p>
@@ -25825,7 +27450,6 @@
           <w:sz w:val="24"/>
           <w:szCs w:val="24"/>
         </w:rPr>
-        <w:lastRenderedPageBreak/>
         <w:t>Escopo do Software</w:t>
       </w:r>
       <w:r>
@@ -26274,6 +27898,7 @@
           <w:sz w:val="24"/>
           <w:szCs w:val="24"/>
         </w:rPr>
+        <w:lastRenderedPageBreak/>
         <w:t>- Requisitos específicos;</w:t>
       </w:r>
     </w:p>
@@ -26374,7 +27999,6 @@
           <w:sz w:val="24"/>
           <w:szCs w:val="24"/>
         </w:rPr>
-        <w:lastRenderedPageBreak/>
         <w:t xml:space="preserve">                          </w:t>
       </w:r>
       <w:r>
@@ -26494,6 +28118,7 @@
           <w:szCs w:val="24"/>
           <w:lang w:eastAsia="pt-BR"/>
         </w:rPr>
+        <w:lastRenderedPageBreak/>
         <w:drawing>
           <wp:inline distT="0" distB="0" distL="0" distR="0" wp14:anchorId="47166B12" wp14:editId="42165F64">
             <wp:extent cx="5400675" cy="4980937"/>
@@ -26757,6 +28382,7 @@
           <w:sz w:val="24"/>
           <w:szCs w:val="24"/>
         </w:rPr>
+        <w:lastRenderedPageBreak/>
         <w:t>Descrição do caso de uso</w:t>
       </w:r>
     </w:p>
@@ -27424,6 +29050,7 @@
                 <w:sz w:val="24"/>
                 <w:szCs w:val="24"/>
               </w:rPr>
+              <w:lastRenderedPageBreak/>
               <w:t>1</w:t>
             </w:r>
             <w:proofErr w:type="gramEnd"/>
@@ -28216,7 +29843,6 @@
                 <w:sz w:val="24"/>
                 <w:szCs w:val="24"/>
               </w:rPr>
-              <w:lastRenderedPageBreak/>
               <w:t>12</w:t>
             </w:r>
           </w:p>
@@ -28386,7 +30012,15 @@
                 <w:sz w:val="24"/>
                 <w:szCs w:val="24"/>
               </w:rPr>
-              <w:t>Bloqueio temporário de usuário por infringir alguma politica</w:t>
+              <w:t xml:space="preserve">Bloqueio temporário de </w:t>
+            </w:r>
+            <w:r>
+              <w:rPr>
+                <w:sz w:val="24"/>
+                <w:szCs w:val="24"/>
+              </w:rPr>
+              <w:lastRenderedPageBreak/>
+              <w:t>usuário por infringir alguma politica</w:t>
             </w:r>
           </w:p>
         </w:tc>
@@ -28408,6 +30042,7 @@
                 <w:sz w:val="24"/>
                 <w:szCs w:val="24"/>
               </w:rPr>
+              <w:lastRenderedPageBreak/>
               <w:t>15</w:t>
             </w:r>
           </w:p>
@@ -29520,17 +31155,7 @@
                 <w:sz w:val="24"/>
                 <w:szCs w:val="24"/>
               </w:rPr>
-              <w:t xml:space="preserve">Usuário e </w:t>
-            </w:r>
-            <w:r>
-              <w:rPr>
-                <w:rFonts w:ascii="TimesNewRomanPS-BoldMT" w:hAnsi="TimesNewRomanPS-BoldMT" w:cs="TimesNewRomanPS-BoldMT"/>
-                <w:bCs/>
-                <w:sz w:val="24"/>
-                <w:szCs w:val="24"/>
-              </w:rPr>
-              <w:lastRenderedPageBreak/>
-              <w:t>Moderador</w:t>
+              <w:t>Usuário e Moderador</w:t>
             </w:r>
           </w:p>
         </w:tc>
@@ -29554,7 +31179,6 @@
                 <w:sz w:val="24"/>
                 <w:szCs w:val="24"/>
               </w:rPr>
-              <w:lastRenderedPageBreak/>
               <w:t>Consulta</w:t>
             </w:r>
           </w:p>
@@ -29579,17 +31203,7 @@
                 <w:sz w:val="24"/>
                 <w:szCs w:val="24"/>
               </w:rPr>
-              <w:t xml:space="preserve">Visualizar as </w:t>
-            </w:r>
-            <w:r>
-              <w:rPr>
-                <w:rFonts w:ascii="TimesNewRomanPS-BoldMT" w:hAnsi="TimesNewRomanPS-BoldMT" w:cs="TimesNewRomanPS-BoldMT"/>
-                <w:bCs/>
-                <w:sz w:val="24"/>
-                <w:szCs w:val="24"/>
-              </w:rPr>
-              <w:lastRenderedPageBreak/>
-              <w:t>publicações realizadas</w:t>
+              <w:t>Visualizar as publicações realizadas</w:t>
             </w:r>
           </w:p>
         </w:tc>
@@ -29615,7 +31229,6 @@
                 <w:sz w:val="24"/>
                 <w:szCs w:val="24"/>
               </w:rPr>
-              <w:lastRenderedPageBreak/>
               <w:t>8</w:t>
             </w:r>
           </w:p>
@@ -29863,6 +31476,7 @@
                 <w:sz w:val="24"/>
                 <w:szCs w:val="24"/>
               </w:rPr>
+              <w:lastRenderedPageBreak/>
               <w:t>10</w:t>
             </w:r>
           </w:p>
@@ -30700,7 +32314,6 @@
                 <w:sz w:val="24"/>
                 <w:szCs w:val="24"/>
               </w:rPr>
-              <w:lastRenderedPageBreak/>
               <w:t>3</w:t>
             </w:r>
           </w:p>
@@ -30858,6 +32471,7 @@
           <w:sz w:val="26"/>
           <w:szCs w:val="24"/>
         </w:rPr>
+        <w:lastRenderedPageBreak/>
         <w:t>Requisitos não Funcionais</w:t>
       </w:r>
     </w:p>
@@ -31094,15 +32708,13 @@
               </w:rPr>
               <w:t xml:space="preserve">, alteração e cadastros do </w:t>
             </w:r>
-            <w:proofErr w:type="gramStart"/>
             <w:r>
               <w:rPr>
                 <w:sz w:val="28"/>
                 <w:szCs w:val="28"/>
               </w:rPr>
-              <w:t>sistema</w:t>
+              <w:t>sistema.</w:t>
             </w:r>
-            <w:proofErr w:type="gramEnd"/>
           </w:p>
         </w:tc>
       </w:tr>
@@ -31197,7 +32809,6 @@
                 <w:sz w:val="24"/>
                 <w:szCs w:val="24"/>
               </w:rPr>
-              <w:lastRenderedPageBreak/>
               <w:t>Nome</w:t>
             </w:r>
           </w:p>
@@ -31261,7 +32872,14 @@
                 <w:sz w:val="28"/>
                 <w:szCs w:val="28"/>
               </w:rPr>
-              <w:t xml:space="preserve">A senha deve ter no máximo </w:t>
+              <w:t>A senha deve ter no mínimo</w:t>
+            </w:r>
+            <w:r>
+              <w:rPr>
+                <w:sz w:val="28"/>
+                <w:szCs w:val="28"/>
+              </w:rPr>
+              <w:t xml:space="preserve"> </w:t>
             </w:r>
             <w:proofErr w:type="gramStart"/>
             <w:r>
@@ -31269,7 +32887,7 @@
                 <w:sz w:val="28"/>
                 <w:szCs w:val="28"/>
               </w:rPr>
-              <w:t>6</w:t>
+              <w:t>8</w:t>
             </w:r>
             <w:proofErr w:type="gramEnd"/>
             <w:r>
@@ -31385,6 +33003,7 @@
                 <w:sz w:val="24"/>
                 <w:szCs w:val="24"/>
               </w:rPr>
+              <w:lastRenderedPageBreak/>
               <w:t>Descrição</w:t>
             </w:r>
           </w:p>
@@ -31429,12 +33048,982 @@
     <w:p>
       <w:pPr>
         <w:rPr>
+          <w:sz w:val="24"/>
+          <w:szCs w:val="24"/>
+        </w:rPr>
+      </w:pPr>
+      <w:r>
+        <w:rPr>
+          <w:sz w:val="24"/>
+          <w:szCs w:val="24"/>
+        </w:rPr>
+        <w:t xml:space="preserve">Realização do Caso de Uso </w:t>
+      </w:r>
+      <w:r>
+        <w:rPr>
+          <w:sz w:val="24"/>
+          <w:szCs w:val="24"/>
+        </w:rPr>
+        <w:t>Cadastro de Usuário Colaborador</w:t>
+      </w:r>
+    </w:p>
+    <w:p>
+      <w:pPr>
+        <w:rPr>
           <w:b/>
           <w:sz w:val="24"/>
           <w:szCs w:val="24"/>
         </w:rPr>
       </w:pPr>
     </w:p>
+    <w:p>
+      <w:pPr>
+        <w:rPr>
+          <w:b/>
+          <w:sz w:val="24"/>
+          <w:szCs w:val="24"/>
+        </w:rPr>
+      </w:pPr>
+    </w:p>
+    <w:p>
+      <w:pPr>
+        <w:rPr>
+          <w:sz w:val="24"/>
+          <w:szCs w:val="24"/>
+        </w:rPr>
+      </w:pPr>
+      <w:r>
+        <w:rPr>
+          <w:sz w:val="24"/>
+          <w:szCs w:val="24"/>
+        </w:rPr>
+        <w:t>Desenho do Caso de uso</w:t>
+      </w:r>
+    </w:p>
+    <w:p>
+      <w:pPr>
+        <w:rPr>
+          <w:b/>
+          <w:sz w:val="24"/>
+          <w:szCs w:val="24"/>
+        </w:rPr>
+      </w:pPr>
+    </w:p>
+    <w:p>
+      <w:pPr>
+        <w:rPr>
+          <w:sz w:val="24"/>
+          <w:szCs w:val="24"/>
+        </w:rPr>
+      </w:pPr>
+      <w:r>
+        <w:rPr>
+          <w:sz w:val="24"/>
+          <w:szCs w:val="24"/>
+        </w:rPr>
+        <w:t xml:space="preserve">Ator primário: Usuário </w:t>
+      </w:r>
+    </w:p>
+    <w:p>
+      <w:pPr>
+        <w:rPr>
+          <w:sz w:val="24"/>
+          <w:szCs w:val="24"/>
+        </w:rPr>
+      </w:pPr>
+      <w:r>
+        <w:rPr>
+          <w:sz w:val="24"/>
+          <w:szCs w:val="24"/>
+        </w:rPr>
+        <w:t xml:space="preserve">Pré-condição: </w:t>
+      </w:r>
+      <w:r>
+        <w:rPr>
+          <w:sz w:val="24"/>
+          <w:szCs w:val="24"/>
+        </w:rPr>
+        <w:t xml:space="preserve">O site do Portal </w:t>
+      </w:r>
+      <w:r>
+        <w:rPr>
+          <w:sz w:val="24"/>
+          <w:szCs w:val="24"/>
+        </w:rPr>
+        <w:t>deve estar</w:t>
+      </w:r>
+      <w:r>
+        <w:rPr>
+          <w:sz w:val="24"/>
+          <w:szCs w:val="24"/>
+        </w:rPr>
+        <w:t xml:space="preserve"> aberto</w:t>
+      </w:r>
+    </w:p>
+    <w:p>
+      <w:pPr>
+        <w:rPr>
+          <w:sz w:val="24"/>
+          <w:szCs w:val="24"/>
+        </w:rPr>
+      </w:pPr>
+      <w:r>
+        <w:rPr>
+          <w:sz w:val="24"/>
+          <w:szCs w:val="24"/>
+        </w:rPr>
+        <w:t>Fluxo Principal</w:t>
+      </w:r>
+    </w:p>
+    <w:p>
+      <w:pPr>
+        <w:rPr>
+          <w:sz w:val="24"/>
+          <w:szCs w:val="24"/>
+        </w:rPr>
+      </w:pPr>
+      <w:r>
+        <w:rPr>
+          <w:sz w:val="24"/>
+          <w:szCs w:val="24"/>
+        </w:rPr>
+        <w:t>1 -</w:t>
+      </w:r>
+      <w:r>
+        <w:rPr>
+          <w:sz w:val="24"/>
+          <w:szCs w:val="24"/>
+        </w:rPr>
+        <w:t xml:space="preserve"> O usuário clica no bot</w:t>
+      </w:r>
+      <w:r>
+        <w:rPr>
+          <w:sz w:val="24"/>
+          <w:szCs w:val="24"/>
+        </w:rPr>
+        <w:t>ão ‘C</w:t>
+      </w:r>
+      <w:r>
+        <w:rPr>
+          <w:sz w:val="24"/>
+          <w:szCs w:val="24"/>
+        </w:rPr>
+        <w:t>adastrar</w:t>
+      </w:r>
+      <w:r>
+        <w:rPr>
+          <w:sz w:val="24"/>
+          <w:szCs w:val="24"/>
+        </w:rPr>
+        <w:t>-se’</w:t>
+      </w:r>
+      <w:r>
+        <w:rPr>
+          <w:sz w:val="24"/>
+          <w:szCs w:val="24"/>
+        </w:rPr>
+        <w:t>;</w:t>
+      </w:r>
+    </w:p>
+    <w:p>
+      <w:pPr>
+        <w:rPr>
+          <w:sz w:val="24"/>
+          <w:szCs w:val="24"/>
+        </w:rPr>
+      </w:pPr>
+      <w:r>
+        <w:rPr>
+          <w:sz w:val="24"/>
+          <w:szCs w:val="24"/>
+        </w:rPr>
+        <w:t>2</w:t>
+      </w:r>
+      <w:r>
+        <w:rPr>
+          <w:sz w:val="24"/>
+          <w:szCs w:val="24"/>
+        </w:rPr>
+        <w:t>-</w:t>
+      </w:r>
+      <w:r>
+        <w:rPr>
+          <w:sz w:val="24"/>
+          <w:szCs w:val="24"/>
+        </w:rPr>
+        <w:t xml:space="preserve"> </w:t>
+      </w:r>
+      <w:r>
+        <w:rPr>
+          <w:sz w:val="24"/>
+          <w:szCs w:val="24"/>
+        </w:rPr>
+        <w:t xml:space="preserve">É carregada a tela de cadastro de usuário com os campos </w:t>
+      </w:r>
+      <w:r>
+        <w:rPr>
+          <w:sz w:val="24"/>
+          <w:szCs w:val="24"/>
+        </w:rPr>
+        <w:t>E</w:t>
+      </w:r>
+      <w:r>
+        <w:rPr>
+          <w:sz w:val="24"/>
+          <w:szCs w:val="24"/>
+        </w:rPr>
+        <w:t>-mail</w:t>
+      </w:r>
+      <w:r>
+        <w:rPr>
+          <w:sz w:val="24"/>
+          <w:szCs w:val="24"/>
+        </w:rPr>
+        <w:t>, Id e S</w:t>
+      </w:r>
+      <w:r>
+        <w:rPr>
+          <w:sz w:val="24"/>
+          <w:szCs w:val="24"/>
+        </w:rPr>
+        <w:t>enha</w:t>
+      </w:r>
+      <w:r>
+        <w:rPr>
+          <w:sz w:val="24"/>
+          <w:szCs w:val="24"/>
+        </w:rPr>
+        <w:t>;</w:t>
+      </w:r>
+    </w:p>
+    <w:p>
+      <w:pPr>
+        <w:rPr>
+          <w:sz w:val="24"/>
+          <w:szCs w:val="24"/>
+        </w:rPr>
+      </w:pPr>
+      <w:r>
+        <w:rPr>
+          <w:sz w:val="24"/>
+          <w:szCs w:val="24"/>
+        </w:rPr>
+        <w:t>3</w:t>
+      </w:r>
+      <w:r>
+        <w:rPr>
+          <w:sz w:val="24"/>
+          <w:szCs w:val="24"/>
+        </w:rPr>
+        <w:t>- O usuário insere e-mail;</w:t>
+      </w:r>
+    </w:p>
+    <w:p>
+      <w:pPr>
+        <w:rPr>
+          <w:sz w:val="24"/>
+          <w:szCs w:val="24"/>
+        </w:rPr>
+      </w:pPr>
+      <w:r>
+        <w:rPr>
+          <w:sz w:val="24"/>
+          <w:szCs w:val="24"/>
+        </w:rPr>
+        <w:t>4</w:t>
+      </w:r>
+      <w:r>
+        <w:rPr>
+          <w:sz w:val="24"/>
+          <w:szCs w:val="24"/>
+        </w:rPr>
+        <w:t>-</w:t>
+      </w:r>
+      <w:r>
+        <w:rPr>
+          <w:sz w:val="24"/>
+          <w:szCs w:val="24"/>
+        </w:rPr>
+        <w:t xml:space="preserve"> O usuário insere o id;</w:t>
+      </w:r>
+    </w:p>
+    <w:p>
+      <w:pPr>
+        <w:rPr>
+          <w:sz w:val="24"/>
+          <w:szCs w:val="24"/>
+        </w:rPr>
+      </w:pPr>
+      <w:r>
+        <w:rPr>
+          <w:sz w:val="24"/>
+          <w:szCs w:val="24"/>
+        </w:rPr>
+        <w:t>5</w:t>
+      </w:r>
+      <w:r>
+        <w:rPr>
+          <w:sz w:val="24"/>
+          <w:szCs w:val="24"/>
+        </w:rPr>
+        <w:t xml:space="preserve">- O usuário insere uma senha com no mínimo </w:t>
+      </w:r>
+      <w:proofErr w:type="gramStart"/>
+      <w:r>
+        <w:rPr>
+          <w:sz w:val="24"/>
+          <w:szCs w:val="24"/>
+        </w:rPr>
+        <w:t>8</w:t>
+      </w:r>
+      <w:proofErr w:type="gramEnd"/>
+      <w:r>
+        <w:rPr>
+          <w:sz w:val="24"/>
+          <w:szCs w:val="24"/>
+        </w:rPr>
+        <w:t xml:space="preserve"> caracteres;</w:t>
+      </w:r>
+    </w:p>
+    <w:p>
+      <w:pPr>
+        <w:rPr>
+          <w:sz w:val="24"/>
+          <w:szCs w:val="24"/>
+        </w:rPr>
+      </w:pPr>
+      <w:r>
+        <w:rPr>
+          <w:sz w:val="24"/>
+          <w:szCs w:val="24"/>
+        </w:rPr>
+        <w:t xml:space="preserve">6- O usuário clica no botão </w:t>
+      </w:r>
+      <w:r>
+        <w:rPr>
+          <w:sz w:val="24"/>
+          <w:szCs w:val="24"/>
+        </w:rPr>
+        <w:t>‘</w:t>
+      </w:r>
+      <w:r>
+        <w:rPr>
+          <w:sz w:val="24"/>
+          <w:szCs w:val="24"/>
+        </w:rPr>
+        <w:t>Cadastrar</w:t>
+      </w:r>
+      <w:r>
+        <w:rPr>
+          <w:sz w:val="24"/>
+          <w:szCs w:val="24"/>
+        </w:rPr>
+        <w:t>’</w:t>
+      </w:r>
+      <w:r>
+        <w:rPr>
+          <w:sz w:val="24"/>
+          <w:szCs w:val="24"/>
+        </w:rPr>
+        <w:t>.</w:t>
+      </w:r>
+    </w:p>
+    <w:p>
+      <w:pPr>
+        <w:rPr>
+          <w:sz w:val="24"/>
+          <w:szCs w:val="24"/>
+        </w:rPr>
+      </w:pPr>
+    </w:p>
+    <w:p>
+      <w:pPr>
+        <w:rPr>
+          <w:b/>
+          <w:sz w:val="24"/>
+          <w:szCs w:val="24"/>
+        </w:rPr>
+      </w:pPr>
+    </w:p>
+    <w:p>
+      <w:pPr>
+        <w:rPr>
+          <w:sz w:val="24"/>
+          <w:szCs w:val="24"/>
+        </w:rPr>
+      </w:pPr>
+      <w:r>
+        <w:rPr>
+          <w:sz w:val="24"/>
+          <w:szCs w:val="24"/>
+        </w:rPr>
+        <w:t xml:space="preserve">Realização </w:t>
+      </w:r>
+      <w:r>
+        <w:rPr>
+          <w:sz w:val="24"/>
+          <w:szCs w:val="24"/>
+        </w:rPr>
+        <w:t xml:space="preserve">do Caso de Uso </w:t>
+      </w:r>
+      <w:r>
+        <w:rPr>
+          <w:sz w:val="24"/>
+          <w:szCs w:val="24"/>
+        </w:rPr>
+        <w:t>Publicar Noticia</w:t>
+      </w:r>
+    </w:p>
+    <w:p>
+      <w:pPr>
+        <w:rPr>
+          <w:sz w:val="24"/>
+          <w:szCs w:val="24"/>
+        </w:rPr>
+      </w:pPr>
+    </w:p>
+    <w:p>
+      <w:pPr>
+        <w:rPr>
+          <w:sz w:val="24"/>
+          <w:szCs w:val="24"/>
+        </w:rPr>
+      </w:pPr>
+    </w:p>
+    <w:p>
+      <w:pPr>
+        <w:rPr>
+          <w:sz w:val="24"/>
+          <w:szCs w:val="24"/>
+        </w:rPr>
+      </w:pPr>
+    </w:p>
+    <w:p>
+      <w:pPr>
+        <w:rPr>
+          <w:sz w:val="24"/>
+          <w:szCs w:val="24"/>
+        </w:rPr>
+      </w:pPr>
+      <w:r>
+        <w:rPr>
+          <w:sz w:val="24"/>
+          <w:szCs w:val="24"/>
+        </w:rPr>
+        <w:t>Desenho do Caso de uso</w:t>
+      </w:r>
+    </w:p>
+    <w:p>
+      <w:pPr>
+        <w:rPr>
+          <w:sz w:val="24"/>
+          <w:szCs w:val="24"/>
+        </w:rPr>
+      </w:pPr>
+    </w:p>
+    <w:p>
+      <w:pPr>
+        <w:rPr>
+          <w:sz w:val="24"/>
+          <w:szCs w:val="24"/>
+        </w:rPr>
+      </w:pPr>
+    </w:p>
+    <w:p>
+      <w:pPr>
+        <w:rPr>
+          <w:sz w:val="24"/>
+          <w:szCs w:val="24"/>
+        </w:rPr>
+      </w:pPr>
+      <w:r>
+        <w:rPr>
+          <w:sz w:val="24"/>
+          <w:szCs w:val="24"/>
+        </w:rPr>
+        <w:lastRenderedPageBreak/>
+        <w:t>Ator primário: Usuário Moderador</w:t>
+      </w:r>
+    </w:p>
+    <w:p>
+      <w:pPr>
+        <w:rPr>
+          <w:sz w:val="24"/>
+          <w:szCs w:val="24"/>
+        </w:rPr>
+      </w:pPr>
+      <w:r>
+        <w:rPr>
+          <w:sz w:val="24"/>
+          <w:szCs w:val="24"/>
+        </w:rPr>
+        <w:t>Ator Secundário: Usuário Colaborador</w:t>
+      </w:r>
+    </w:p>
+    <w:p>
+      <w:pPr>
+        <w:rPr>
+          <w:sz w:val="24"/>
+          <w:szCs w:val="24"/>
+        </w:rPr>
+      </w:pPr>
+      <w:r>
+        <w:rPr>
+          <w:sz w:val="24"/>
+          <w:szCs w:val="24"/>
+        </w:rPr>
+        <w:t xml:space="preserve">Pré-condição: Deve-se estar </w:t>
+      </w:r>
+      <w:proofErr w:type="spellStart"/>
+      <w:r>
+        <w:rPr>
+          <w:sz w:val="24"/>
+          <w:szCs w:val="24"/>
+        </w:rPr>
+        <w:t>logado</w:t>
+      </w:r>
+      <w:proofErr w:type="spellEnd"/>
+      <w:r>
+        <w:rPr>
+          <w:sz w:val="24"/>
+          <w:szCs w:val="24"/>
+        </w:rPr>
+        <w:t xml:space="preserve"> no Portal</w:t>
+      </w:r>
+    </w:p>
+    <w:p>
+      <w:pPr>
+        <w:rPr>
+          <w:sz w:val="24"/>
+          <w:szCs w:val="24"/>
+        </w:rPr>
+      </w:pPr>
+      <w:r>
+        <w:rPr>
+          <w:sz w:val="24"/>
+          <w:szCs w:val="24"/>
+        </w:rPr>
+        <w:t>Fluxo Principal:</w:t>
+      </w:r>
+    </w:p>
+    <w:p>
+      <w:pPr>
+        <w:rPr>
+          <w:sz w:val="24"/>
+          <w:szCs w:val="24"/>
+        </w:rPr>
+      </w:pPr>
+      <w:r>
+        <w:rPr>
+          <w:sz w:val="24"/>
+          <w:szCs w:val="24"/>
+        </w:rPr>
+        <w:t xml:space="preserve">1 - </w:t>
+      </w:r>
+      <w:r>
+        <w:rPr>
+          <w:sz w:val="24"/>
+          <w:szCs w:val="24"/>
+        </w:rPr>
+        <w:t>O c</w:t>
+      </w:r>
+      <w:r>
+        <w:rPr>
+          <w:sz w:val="24"/>
+          <w:szCs w:val="24"/>
+        </w:rPr>
+        <w:t>olaborador clica no botão ‘</w:t>
+      </w:r>
+      <w:r>
+        <w:rPr>
+          <w:sz w:val="24"/>
+          <w:szCs w:val="24"/>
+        </w:rPr>
+        <w:t>P</w:t>
+      </w:r>
+      <w:r>
+        <w:rPr>
+          <w:sz w:val="24"/>
+          <w:szCs w:val="24"/>
+        </w:rPr>
+        <w:t>ublicar’;</w:t>
+      </w:r>
+    </w:p>
+    <w:p>
+      <w:pPr>
+        <w:rPr>
+          <w:sz w:val="24"/>
+          <w:szCs w:val="24"/>
+        </w:rPr>
+      </w:pPr>
+      <w:r>
+        <w:rPr>
+          <w:sz w:val="24"/>
+          <w:szCs w:val="24"/>
+        </w:rPr>
+        <w:t xml:space="preserve">2- É carregada uma tela com os campos de </w:t>
+      </w:r>
+      <w:r>
+        <w:rPr>
+          <w:sz w:val="24"/>
+          <w:szCs w:val="24"/>
+        </w:rPr>
+        <w:t>Titulo e D</w:t>
+      </w:r>
+      <w:r>
+        <w:rPr>
+          <w:sz w:val="24"/>
+          <w:szCs w:val="24"/>
+        </w:rPr>
+        <w:t>escrição;</w:t>
+      </w:r>
+    </w:p>
+    <w:p>
+      <w:pPr>
+        <w:rPr>
+          <w:sz w:val="24"/>
+          <w:szCs w:val="24"/>
+        </w:rPr>
+      </w:pPr>
+      <w:r>
+        <w:rPr>
+          <w:sz w:val="24"/>
+          <w:szCs w:val="24"/>
+        </w:rPr>
+        <w:t>3- O colaborador insere titulo (Noticia) e a descrição (Conteúdo);</w:t>
+      </w:r>
+    </w:p>
+    <w:p>
+      <w:pPr>
+        <w:rPr>
+          <w:sz w:val="24"/>
+          <w:szCs w:val="24"/>
+        </w:rPr>
+      </w:pPr>
+      <w:r>
+        <w:rPr>
+          <w:sz w:val="24"/>
+          <w:szCs w:val="24"/>
+        </w:rPr>
+        <w:t>4- O colaborador clica no botão ‘</w:t>
+      </w:r>
+      <w:r>
+        <w:rPr>
+          <w:sz w:val="24"/>
+          <w:szCs w:val="24"/>
+        </w:rPr>
+        <w:t>S</w:t>
+      </w:r>
+      <w:r>
+        <w:rPr>
+          <w:sz w:val="24"/>
+          <w:szCs w:val="24"/>
+        </w:rPr>
+        <w:t xml:space="preserve">ubmeter </w:t>
+      </w:r>
+      <w:r>
+        <w:rPr>
+          <w:sz w:val="24"/>
+          <w:szCs w:val="24"/>
+        </w:rPr>
+        <w:t>A</w:t>
+      </w:r>
+      <w:r>
+        <w:rPr>
+          <w:sz w:val="24"/>
+          <w:szCs w:val="24"/>
+        </w:rPr>
+        <w:t>nalise’</w:t>
+      </w:r>
+      <w:r>
+        <w:rPr>
+          <w:sz w:val="24"/>
+          <w:szCs w:val="24"/>
+        </w:rPr>
+        <w:t>;</w:t>
+      </w:r>
+    </w:p>
+    <w:p>
+      <w:pPr>
+        <w:rPr>
+          <w:sz w:val="24"/>
+          <w:szCs w:val="24"/>
+        </w:rPr>
+      </w:pPr>
+      <w:r>
+        <w:rPr>
+          <w:sz w:val="24"/>
+          <w:szCs w:val="24"/>
+        </w:rPr>
+        <w:t>5- O moderador verifica o conteúdo e a fonte;</w:t>
+      </w:r>
+    </w:p>
+    <w:p>
+      <w:pPr>
+        <w:rPr>
+          <w:sz w:val="24"/>
+          <w:szCs w:val="24"/>
+        </w:rPr>
+      </w:pPr>
+      <w:r>
+        <w:rPr>
+          <w:sz w:val="24"/>
+          <w:szCs w:val="24"/>
+        </w:rPr>
+        <w:t>6-</w:t>
+      </w:r>
+      <w:r>
+        <w:rPr>
+          <w:sz w:val="24"/>
+          <w:szCs w:val="24"/>
+        </w:rPr>
+        <w:t xml:space="preserve"> </w:t>
+      </w:r>
+      <w:r>
+        <w:rPr>
+          <w:sz w:val="24"/>
+          <w:szCs w:val="24"/>
+        </w:rPr>
+        <w:t>O moderador</w:t>
+      </w:r>
+      <w:r>
+        <w:rPr>
+          <w:sz w:val="24"/>
+          <w:szCs w:val="24"/>
+        </w:rPr>
+        <w:t xml:space="preserve"> clica no bot</w:t>
+      </w:r>
+      <w:r>
+        <w:rPr>
+          <w:sz w:val="24"/>
+          <w:szCs w:val="24"/>
+        </w:rPr>
+        <w:t>ão ‘P</w:t>
+      </w:r>
+      <w:r>
+        <w:rPr>
+          <w:sz w:val="24"/>
+          <w:szCs w:val="24"/>
+        </w:rPr>
+        <w:t>ermitir</w:t>
+      </w:r>
+      <w:r>
+        <w:rPr>
+          <w:sz w:val="24"/>
+          <w:szCs w:val="24"/>
+        </w:rPr>
+        <w:t>’</w:t>
+      </w:r>
+      <w:r>
+        <w:rPr>
+          <w:sz w:val="24"/>
+          <w:szCs w:val="24"/>
+        </w:rPr>
+        <w:t>.</w:t>
+      </w:r>
+      <w:r>
+        <w:rPr>
+          <w:sz w:val="24"/>
+          <w:szCs w:val="24"/>
+        </w:rPr>
+        <w:t xml:space="preserve"> </w:t>
+      </w:r>
+    </w:p>
+    <w:p>
+      <w:pPr>
+        <w:rPr>
+          <w:sz w:val="24"/>
+          <w:szCs w:val="24"/>
+        </w:rPr>
+      </w:pPr>
+    </w:p>
+    <w:p>
+      <w:pPr>
+        <w:rPr>
+          <w:sz w:val="24"/>
+          <w:szCs w:val="24"/>
+        </w:rPr>
+      </w:pPr>
+      <w:r>
+        <w:rPr>
+          <w:sz w:val="24"/>
+          <w:szCs w:val="24"/>
+        </w:rPr>
+        <w:t xml:space="preserve">Fluxo </w:t>
+      </w:r>
+      <w:r>
+        <w:rPr>
+          <w:sz w:val="24"/>
+          <w:szCs w:val="24"/>
+        </w:rPr>
+        <w:t>Alternativo</w:t>
+      </w:r>
+      <w:r>
+        <w:rPr>
+          <w:sz w:val="24"/>
+          <w:szCs w:val="24"/>
+        </w:rPr>
+        <w:t>:</w:t>
+      </w:r>
+    </w:p>
+    <w:p>
+      <w:pPr>
+        <w:rPr>
+          <w:sz w:val="24"/>
+          <w:szCs w:val="24"/>
+        </w:rPr>
+      </w:pPr>
+      <w:r>
+        <w:rPr>
+          <w:sz w:val="24"/>
+          <w:szCs w:val="24"/>
+        </w:rPr>
+        <w:t>1 - O colaborador clica no botão ‘publicar’;</w:t>
+      </w:r>
+    </w:p>
+    <w:p>
+      <w:pPr>
+        <w:rPr>
+          <w:sz w:val="24"/>
+          <w:szCs w:val="24"/>
+        </w:rPr>
+      </w:pPr>
+      <w:r>
+        <w:rPr>
+          <w:sz w:val="24"/>
+          <w:szCs w:val="24"/>
+        </w:rPr>
+        <w:t>2- É carregada uma tela com os campos de Titulo e Descrição;</w:t>
+      </w:r>
+    </w:p>
+    <w:p>
+      <w:pPr>
+        <w:rPr>
+          <w:sz w:val="24"/>
+          <w:szCs w:val="24"/>
+        </w:rPr>
+      </w:pPr>
+      <w:r>
+        <w:rPr>
+          <w:sz w:val="24"/>
+          <w:szCs w:val="24"/>
+        </w:rPr>
+        <w:t>3- O colaborador insere titulo (Noticia) e a descrição (Conteúdo);</w:t>
+      </w:r>
+    </w:p>
+    <w:p>
+      <w:pPr>
+        <w:rPr>
+          <w:sz w:val="24"/>
+          <w:szCs w:val="24"/>
+        </w:rPr>
+      </w:pPr>
+      <w:r>
+        <w:rPr>
+          <w:sz w:val="24"/>
+          <w:szCs w:val="24"/>
+        </w:rPr>
+        <w:t>4- O colaborador clica no botão ‘</w:t>
+      </w:r>
+      <w:r>
+        <w:rPr>
+          <w:sz w:val="24"/>
+          <w:szCs w:val="24"/>
+        </w:rPr>
+        <w:t>Submeter A</w:t>
+      </w:r>
+      <w:r>
+        <w:rPr>
+          <w:sz w:val="24"/>
+          <w:szCs w:val="24"/>
+        </w:rPr>
+        <w:t>nalise’;</w:t>
+      </w:r>
+    </w:p>
+    <w:p>
+      <w:pPr>
+        <w:rPr>
+          <w:sz w:val="24"/>
+          <w:szCs w:val="24"/>
+        </w:rPr>
+      </w:pPr>
+      <w:r>
+        <w:rPr>
+          <w:sz w:val="24"/>
+          <w:szCs w:val="24"/>
+        </w:rPr>
+        <w:t>5- O moderador verifica o conteúdo e a fonte;</w:t>
+      </w:r>
+    </w:p>
+    <w:p>
+      <w:pPr>
+        <w:rPr>
+          <w:sz w:val="24"/>
+          <w:szCs w:val="24"/>
+        </w:rPr>
+      </w:pPr>
+      <w:r>
+        <w:rPr>
+          <w:sz w:val="24"/>
+          <w:szCs w:val="24"/>
+        </w:rPr>
+        <w:t>6- O moderador clica no bot</w:t>
+      </w:r>
+      <w:r>
+        <w:rPr>
+          <w:sz w:val="24"/>
+          <w:szCs w:val="24"/>
+        </w:rPr>
+        <w:t>ão ‘Descartar’</w:t>
+      </w:r>
+      <w:r>
+        <w:rPr>
+          <w:sz w:val="24"/>
+          <w:szCs w:val="24"/>
+        </w:rPr>
+        <w:t xml:space="preserve">. </w:t>
+      </w:r>
+    </w:p>
+    <w:p>
+      <w:pPr>
+        <w:rPr>
+          <w:sz w:val="24"/>
+          <w:szCs w:val="24"/>
+        </w:rPr>
+      </w:pPr>
+    </w:p>
+    <w:p>
+      <w:pPr>
+        <w:rPr>
+          <w:sz w:val="24"/>
+          <w:szCs w:val="24"/>
+        </w:rPr>
+      </w:pPr>
+    </w:p>
+    <w:p>
+      <w:pPr>
+        <w:rPr>
+          <w:sz w:val="24"/>
+          <w:szCs w:val="24"/>
+        </w:rPr>
+      </w:pPr>
+    </w:p>
+    <w:p>
+      <w:pPr>
+        <w:rPr>
+          <w:sz w:val="24"/>
+          <w:szCs w:val="24"/>
+        </w:rPr>
+      </w:pPr>
+    </w:p>
+    <w:p>
+      <w:pPr>
+        <w:rPr>
+          <w:sz w:val="24"/>
+          <w:szCs w:val="24"/>
+        </w:rPr>
+      </w:pPr>
+    </w:p>
     <w:p/>
     <w:p>
       <w:pPr>
@@ -31543,6 +34132,8 @@
           <w:szCs w:val="24"/>
         </w:rPr>
       </w:pPr>
+      <w:bookmarkStart w:id="78" w:name="_GoBack"/>
+      <w:bookmarkEnd w:id="78"/>
     </w:p>
     <w:p>
       <w:pPr>
@@ -31683,15 +34274,7 @@
           <w:rPr>
             <w:rStyle w:val="Hyperlink"/>
           </w:rPr>
-          <w:t>http://w</w:t>
-        </w:r>
-        <w:bookmarkStart w:id="78" w:name="_GoBack"/>
-        <w:bookmarkEnd w:id="78"/>
-        <w:r>
-          <w:rPr>
-            <w:rStyle w:val="Hyperlink"/>
-          </w:rPr>
-          <w:t>ww.academia.edu/392273/Cientistas_Politicos_Comunicologos_e_o_Papel_da_Midia_nas_Teorias_da_Decisao_do_Voto</w:t>
+          <w:t>http://www.academia.edu/392273/Cientistas_Politicos_Comunicologos_e_o_Papel_da_Midia_nas_Teorias_da_Decisao_do_Voto</w:t>
         </w:r>
       </w:hyperlink>
     </w:p>
@@ -31780,6 +34363,7 @@
           <w:color w:val="000000"/>
           <w:bdr w:val="none" w:sz="0" w:space="0" w:color="auto" w:frame="1"/>
         </w:rPr>
+        <w:lastRenderedPageBreak/>
         <w:t>FIGUEIREDO, Marcus Faria. (2007),</w:t>
       </w:r>
       <w:r>
@@ -32190,77 +34774,159 @@
         <w:rPr>
           <w:rFonts w:ascii="Georgia" w:hAnsi="Georgia"/>
           <w:shd w:val="clear" w:color="auto" w:fill="FFFFFF"/>
-          <w:lang w:val="en-US"/>
-        </w:rPr>
-      </w:pPr>
+        </w:rPr>
+      </w:pPr>
+      <w:proofErr w:type="gramStart"/>
       <w:r>
         <w:rPr>
           <w:rFonts w:ascii="Georgia" w:hAnsi="Georgia"/>
           <w:shd w:val="clear" w:color="auto" w:fill="FFFFFF"/>
           <w:lang w:val="en-US"/>
         </w:rPr>
-        <w:t xml:space="preserve">Eric Freeman, Elisabeth Robson, Bert Bates, Kathy Sierra. Head First Design </w:t>
-      </w:r>
+        <w:t>GAMMA, Erich, HELM, Richard; JOHNSON, Ralph, VLISSIDES, John.</w:t>
+      </w:r>
+      <w:proofErr w:type="gramEnd"/>
       <w:r>
         <w:rPr>
           <w:rFonts w:ascii="Georgia" w:hAnsi="Georgia"/>
           <w:shd w:val="clear" w:color="auto" w:fill="FFFFFF"/>
           <w:lang w:val="en-US"/>
         </w:rPr>
-        <w:t xml:space="preserve">Patterns. </w:t>
+        <w:t xml:space="preserve"> </w:t>
+      </w:r>
+      <w:r>
+        <w:rPr>
+          <w:rFonts w:ascii="Georgia" w:hAnsi="Georgia"/>
+          <w:shd w:val="clear" w:color="auto" w:fill="FFFFFF"/>
+        </w:rPr>
+        <w:t xml:space="preserve">“Padrões de Projeto: soluções reutilizáveis de software orientado a objetos”. 1. </w:t>
       </w:r>
       <w:proofErr w:type="gramStart"/>
       <w:r>
+        <w:rPr>
+          <w:rFonts w:ascii="Georgia" w:hAnsi="Georgia"/>
+          <w:shd w:val="clear" w:color="auto" w:fill="FFFFFF"/>
+        </w:rPr>
+        <w:t>ed.</w:t>
+      </w:r>
+      <w:proofErr w:type="gramEnd"/>
+      <w:r>
+        <w:rPr>
+          <w:rFonts w:ascii="Georgia" w:hAnsi="Georgia"/>
+          <w:shd w:val="clear" w:color="auto" w:fill="FFFFFF"/>
+        </w:rPr>
+        <w:t xml:space="preserve"> Porto Alegre: </w:t>
+      </w:r>
+      <w:proofErr w:type="spellStart"/>
+      <w:r>
+        <w:rPr>
+          <w:rFonts w:ascii="Georgia" w:hAnsi="Georgia"/>
+          <w:shd w:val="clear" w:color="auto" w:fill="FFFFFF"/>
+        </w:rPr>
+        <w:t>Bookman</w:t>
+      </w:r>
+      <w:proofErr w:type="spellEnd"/>
+      <w:r>
+        <w:rPr>
+          <w:rFonts w:ascii="Georgia" w:hAnsi="Georgia"/>
+          <w:shd w:val="clear" w:color="auto" w:fill="FFFFFF"/>
+        </w:rPr>
+        <w:t>, 2000</w:t>
+      </w:r>
+    </w:p>
+    <w:p>
+      <w:pPr>
+        <w:jc w:val="both"/>
+        <w:rPr>
+          <w:rFonts w:ascii="Georgia" w:hAnsi="Georgia"/>
+          <w:shd w:val="clear" w:color="auto" w:fill="FFFFFF"/>
+        </w:rPr>
+      </w:pPr>
+      <w:r>
+        <w:rPr>
+          <w:rFonts w:ascii="Georgia" w:hAnsi="Georgia"/>
+          <w:shd w:val="clear" w:color="auto" w:fill="FFFFFF"/>
+        </w:rPr>
+        <w:t>Leia mais em: Conheça os Padrões de Projeto http://www.devmedia.com.br/conheca-os-padroes-de-projeto/957#ixzz2yzQD8Bii</w:t>
+      </w:r>
+    </w:p>
+    <w:p>
+      <w:pPr>
+        <w:jc w:val="both"/>
         <w:rPr>
           <w:rFonts w:ascii="Georgia" w:hAnsi="Georgia"/>
           <w:shd w:val="clear" w:color="auto" w:fill="FFFFFF"/>
           <w:lang w:val="en-US"/>
         </w:rPr>
-        <w:t>O'Reilly Media, 2004.</w:t>
-      </w:r>
-      <w:proofErr w:type="gramEnd"/>
-    </w:p>
-    <w:p>
-      <w:pPr>
-        <w:jc w:val="both"/>
+      </w:pPr>
+      <w:r>
         <w:rPr>
           <w:rFonts w:ascii="Georgia" w:hAnsi="Georgia"/>
           <w:shd w:val="clear" w:color="auto" w:fill="FFFFFF"/>
           <w:lang w:val="en-US"/>
         </w:rPr>
-      </w:pPr>
+        <w:t xml:space="preserve">Eric Freeman, Elisabeth Robson, Bert Bates, Kathy Sierra. Head First Design </w:t>
+      </w:r>
       <w:r>
         <w:rPr>
           <w:rFonts w:ascii="Georgia" w:hAnsi="Georgia"/>
           <w:shd w:val="clear" w:color="auto" w:fill="FFFFFF"/>
           <w:lang w:val="en-US"/>
         </w:rPr>
-        <w:t xml:space="preserve">Gamma, E., Helm, R., Johnson, R., </w:t>
-      </w:r>
-      <w:proofErr w:type="spellStart"/>
+        <w:t xml:space="preserve">Patterns. </w:t>
+      </w:r>
+      <w:proofErr w:type="gramStart"/>
       <w:r>
         <w:rPr>
           <w:rFonts w:ascii="Georgia" w:hAnsi="Georgia"/>
           <w:shd w:val="clear" w:color="auto" w:fill="FFFFFF"/>
           <w:lang w:val="en-US"/>
         </w:rPr>
-        <w:t>Vlissides</w:t>
-      </w:r>
-      <w:proofErr w:type="spellEnd"/>
-      <w:r>
+        <w:t>O'Reilly Media, 2004.</w:t>
+      </w:r>
+      <w:proofErr w:type="gramEnd"/>
+    </w:p>
+    <w:p>
+      <w:pPr>
+        <w:jc w:val="both"/>
         <w:rPr>
           <w:rFonts w:ascii="Georgia" w:hAnsi="Georgia"/>
           <w:shd w:val="clear" w:color="auto" w:fill="FFFFFF"/>
           <w:lang w:val="en-US"/>
         </w:rPr>
-        <w:t xml:space="preserve">, J. Design Patterns: Elements of Reusable Object-Oriented Software. </w:t>
-      </w:r>
+      </w:pPr>
       <w:r>
         <w:rPr>
           <w:rFonts w:ascii="Georgia" w:hAnsi="Georgia"/>
           <w:shd w:val="clear" w:color="auto" w:fill="FFFFFF"/>
           <w:lang w:val="en-US"/>
         </w:rPr>
+        <w:t xml:space="preserve">Gamma, E., Helm, R., Johnson, R., </w:t>
+      </w:r>
+      <w:proofErr w:type="spellStart"/>
+      <w:r>
+        <w:rPr>
+          <w:rFonts w:ascii="Georgia" w:hAnsi="Georgia"/>
+          <w:shd w:val="clear" w:color="auto" w:fill="FFFFFF"/>
+          <w:lang w:val="en-US"/>
+        </w:rPr>
+        <w:t>Vlissides</w:t>
+      </w:r>
+      <w:proofErr w:type="spellEnd"/>
+      <w:r>
+        <w:rPr>
+          <w:rFonts w:ascii="Georgia" w:hAnsi="Georgia"/>
+          <w:shd w:val="clear" w:color="auto" w:fill="FFFFFF"/>
+          <w:lang w:val="en-US"/>
+        </w:rPr>
+        <w:t xml:space="preserve">, J. Design Patterns: Elements of Reusable Object-Oriented Software. </w:t>
+      </w:r>
+      <w:r>
+        <w:rPr>
+          <w:rFonts w:ascii="Georgia" w:hAnsi="Georgia"/>
+          <w:shd w:val="clear" w:color="auto" w:fill="FFFFFF"/>
+          <w:lang w:val="en-US"/>
+        </w:rPr>
         <w:t>Addison Wesley, 2010.</w:t>
       </w:r>
     </w:p>
@@ -32338,6 +35004,7 @@
         <w:rPr>
           <w:rFonts w:hAnsi="Symbol"/>
         </w:rPr>
+        <w:lastRenderedPageBreak/>
         <w:t></w:t>
       </w:r>
       <w:r>
@@ -32383,8 +35050,163 @@
         <w:t>-Wesley, 1995. ISBN 0-201-63361-2.</w:t>
       </w:r>
     </w:p>
-    <w:p/>
-    <w:p/>
+    <w:p>
+      <w:proofErr w:type="spellStart"/>
+      <w:r>
+        <w:t>Csillag</w:t>
+      </w:r>
+      <w:proofErr w:type="spellEnd"/>
+      <w:r>
+        <w:t>, João Mario. Análise do Valor. Editora Atlas AS 4ª Edição São Paulo 1995.</w:t>
+      </w:r>
+    </w:p>
+    <w:p>
+      <w:r>
+        <w:t xml:space="preserve">ELMASRI, R. &amp; NAVATHE, S. B. Sistemas de Banco de Dados </w:t>
+      </w:r>
+      <w:proofErr w:type="gramStart"/>
+      <w:r>
+        <w:t>4</w:t>
+      </w:r>
+      <w:proofErr w:type="gramEnd"/>
+      <w:r>
+        <w:t xml:space="preserve">™ Edição, São Paulo: </w:t>
+      </w:r>
+      <w:proofErr w:type="spellStart"/>
+      <w:r>
+        <w:t>Addison</w:t>
+      </w:r>
+      <w:proofErr w:type="spellEnd"/>
+      <w:r>
+        <w:t xml:space="preserve"> Wesley, 2005.</w:t>
+      </w:r>
+    </w:p>
+    <w:p>
+      <w:r>
+        <w:t>KAUFELD, J. Access 95 para Windows para leigos: Um manual para novos usuários. LUDEMIR, J. São Paulo: Berkeley Brasil, 1996. 352 p.</w:t>
+      </w:r>
+    </w:p>
+    <w:p>
+      <w:hyperlink r:id="rId58" w:history="1">
+        <w:r>
+          <w:rPr>
+            <w:rStyle w:val="Hyperlink"/>
+          </w:rPr>
+          <w:t>http://www.macoratti.net/vbn_mvc.htm</w:t>
+        </w:r>
+      </w:hyperlink>
+    </w:p>
+    <w:p>
+      <w:r>
+        <w:t>FOWLER, Martin. Padrões de Arquitetura de Aplicaç</w:t>
+      </w:r>
+      <w:r>
+        <w:t xml:space="preserve">ões Corporativas / Martin Fowler; tradução </w:t>
+      </w:r>
+      <w:proofErr w:type="spellStart"/>
+      <w:r>
+        <w:t>Acauan</w:t>
+      </w:r>
+      <w:proofErr w:type="spellEnd"/>
+      <w:r>
+        <w:t xml:space="preserve"> Fernandes. – Porto </w:t>
+      </w:r>
+      <w:proofErr w:type="gramStart"/>
+      <w:r>
+        <w:t>Alegre :</w:t>
+      </w:r>
+      <w:proofErr w:type="gramEnd"/>
+      <w:r>
+        <w:t xml:space="preserve"> </w:t>
+      </w:r>
+      <w:proofErr w:type="spellStart"/>
+      <w:r>
+        <w:t>Bookman</w:t>
+      </w:r>
+      <w:proofErr w:type="spellEnd"/>
+      <w:r>
+        <w:t>, 2006.</w:t>
+      </w:r>
+    </w:p>
+    <w:p>
+      <w:r>
+        <w:t xml:space="preserve">AÉCE, I. Analisando o Microsoft </w:t>
+      </w:r>
+      <w:proofErr w:type="spellStart"/>
+      <w:proofErr w:type="gramStart"/>
+      <w:r>
+        <w:t>PetShop</w:t>
+      </w:r>
+      <w:proofErr w:type="spellEnd"/>
+      <w:proofErr w:type="gramEnd"/>
+      <w:r>
+        <w:t xml:space="preserve"> 3.0. São Paulo, 2005. Disponível em: &lt;</w:t>
+      </w:r>
+      <w:proofErr w:type="gramStart"/>
+      <w:r>
+        <w:t>http://www.projetando.net/Sections/ViewArticle.</w:t>
+      </w:r>
+      <w:proofErr w:type="gramEnd"/>
+      <w:r>
+        <w:t>aspx?</w:t>
+      </w:r>
+      <w:proofErr w:type="gramStart"/>
+      <w:r>
+        <w:t>ArticleID</w:t>
+      </w:r>
+      <w:proofErr w:type="gramEnd"/>
+      <w:r>
+        <w:t>=14&gt;. Acesso em: 07 abr. 2007.</w:t>
+      </w:r>
+    </w:p>
+    <w:p>
+      <w:r>
+        <w:t xml:space="preserve">SUN. Core J2EE </w:t>
+      </w:r>
+      <w:proofErr w:type="spellStart"/>
+      <w:r>
+        <w:t>patterns</w:t>
+      </w:r>
+      <w:proofErr w:type="spellEnd"/>
+      <w:r>
+        <w:t xml:space="preserve">: data </w:t>
+      </w:r>
+      <w:proofErr w:type="spellStart"/>
+      <w:proofErr w:type="gramStart"/>
+      <w:r>
+        <w:t>access</w:t>
+      </w:r>
+      <w:proofErr w:type="spellEnd"/>
+      <w:proofErr w:type="gramEnd"/>
+      <w:r>
+        <w:t xml:space="preserve"> </w:t>
+      </w:r>
+      <w:proofErr w:type="spellStart"/>
+      <w:r>
+        <w:t>object</w:t>
+      </w:r>
+      <w:proofErr w:type="spellEnd"/>
+      <w:r>
+        <w:t xml:space="preserve">. </w:t>
+      </w:r>
+      <w:r>
+        <w:t>Santa Clara, [2007]. Disponível em: &lt;http://java.sun.com/blueprints/corej2eepatterns/Patterns/DataAccessObject.html&gt;. Acesso</w:t>
+      </w:r>
+      <w:proofErr w:type="gramStart"/>
+      <w:r>
+        <w:t xml:space="preserve">  </w:t>
+      </w:r>
+      <w:proofErr w:type="gramEnd"/>
+      <w:r>
+        <w:t>em: 15 abr. 2007</w:t>
+      </w:r>
+      <w:r>
+        <w:t xml:space="preserve"> </w:t>
+      </w:r>
+      <w:r>
+        <w:cr/>
+      </w:r>
+    </w:p>
     <w:bookmarkEnd w:id="61"/>
     <w:bookmarkEnd w:id="62"/>
     <w:bookmarkEnd w:id="63"/>
@@ -32419,7 +35241,7 @@
     </w:p>
     <w:p/>
     <w:sectPr>
-      <w:headerReference w:type="default" r:id="rId58"/>
+      <w:headerReference w:type="default" r:id="rId59"/>
       <w:type w:val="continuous"/>
       <w:pgSz w:w="11906" w:h="16838"/>
       <w:pgMar w:top="1701" w:right="1134" w:bottom="1134" w:left="1701" w:header="709" w:footer="709" w:gutter="0"/>
@@ -32545,7 +35367,7 @@
       <w:rPr>
         <w:noProof/>
       </w:rPr>
-      <w:t>64</w:t>
+      <w:t>68</w:t>
     </w:r>
     <w:r>
       <w:rPr>
@@ -33568,6 +36390,95 @@
     </w:lvl>
   </w:abstractNum>
   <w:abstractNum w:abstractNumId="9">
+    <w:nsid w:val="300455D3"/>
+    <w:multiLevelType w:val="hybridMultilevel"/>
+    <w:tmpl w:val="E3BE93BC"/>
+    <w:lvl w:ilvl="0" w:tplc="D292C262">
+      <w:start w:val="1"/>
+      <w:numFmt w:val="decimal"/>
+      <w:lvlText w:val="%1"/>
+      <w:lvlJc w:val="left"/>
+      <w:pPr>
+        <w:ind w:left="720" w:hanging="360"/>
+      </w:pPr>
+      <w:rPr>
+        <w:rFonts w:hint="default"/>
+      </w:rPr>
+    </w:lvl>
+    <w:lvl w:ilvl="1" w:tplc="04160019" w:tentative="1">
+      <w:start w:val="1"/>
+      <w:numFmt w:val="lowerLetter"/>
+      <w:lvlText w:val="%2."/>
+      <w:lvlJc w:val="left"/>
+      <w:pPr>
+        <w:ind w:left="1440" w:hanging="360"/>
+      </w:pPr>
+    </w:lvl>
+    <w:lvl w:ilvl="2" w:tplc="0416001B" w:tentative="1">
+      <w:start w:val="1"/>
+      <w:numFmt w:val="lowerRoman"/>
+      <w:lvlText w:val="%3."/>
+      <w:lvlJc w:val="right"/>
+      <w:pPr>
+        <w:ind w:left="2160" w:hanging="180"/>
+      </w:pPr>
+    </w:lvl>
+    <w:lvl w:ilvl="3" w:tplc="0416000F" w:tentative="1">
+      <w:start w:val="1"/>
+      <w:numFmt w:val="decimal"/>
+      <w:lvlText w:val="%4."/>
+      <w:lvlJc w:val="left"/>
+      <w:pPr>
+        <w:ind w:left="2880" w:hanging="360"/>
+      </w:pPr>
+    </w:lvl>
+    <w:lvl w:ilvl="4" w:tplc="04160019" w:tentative="1">
+      <w:start w:val="1"/>
+      <w:numFmt w:val="lowerLetter"/>
+      <w:lvlText w:val="%5."/>
+      <w:lvlJc w:val="left"/>
+      <w:pPr>
+        <w:ind w:left="3600" w:hanging="360"/>
+      </w:pPr>
+    </w:lvl>
+    <w:lvl w:ilvl="5" w:tplc="0416001B" w:tentative="1">
+      <w:start w:val="1"/>
+      <w:numFmt w:val="lowerRoman"/>
+      <w:lvlText w:val="%6."/>
+      <w:lvlJc w:val="right"/>
+      <w:pPr>
+        <w:ind w:left="4320" w:hanging="180"/>
+      </w:pPr>
+    </w:lvl>
+    <w:lvl w:ilvl="6" w:tplc="0416000F" w:tentative="1">
+      <w:start w:val="1"/>
+      <w:numFmt w:val="decimal"/>
+      <w:lvlText w:val="%7."/>
+      <w:lvlJc w:val="left"/>
+      <w:pPr>
+        <w:ind w:left="5040" w:hanging="360"/>
+      </w:pPr>
+    </w:lvl>
+    <w:lvl w:ilvl="7" w:tplc="04160019" w:tentative="1">
+      <w:start w:val="1"/>
+      <w:numFmt w:val="lowerLetter"/>
+      <w:lvlText w:val="%8."/>
+      <w:lvlJc w:val="left"/>
+      <w:pPr>
+        <w:ind w:left="5760" w:hanging="360"/>
+      </w:pPr>
+    </w:lvl>
+    <w:lvl w:ilvl="8" w:tplc="0416001B" w:tentative="1">
+      <w:start w:val="1"/>
+      <w:numFmt w:val="lowerRoman"/>
+      <w:lvlText w:val="%9."/>
+      <w:lvlJc w:val="right"/>
+      <w:pPr>
+        <w:ind w:left="6480" w:hanging="180"/>
+      </w:pPr>
+    </w:lvl>
+  </w:abstractNum>
+  <w:abstractNum w:abstractNumId="10">
     <w:nsid w:val="3203655A"/>
     <w:multiLevelType w:val="multilevel"/>
     <w:tmpl w:val="E530E048"/>
@@ -33680,7 +36591,7 @@
       </w:rPr>
     </w:lvl>
   </w:abstractNum>
-  <w:abstractNum w:abstractNumId="10">
+  <w:abstractNum w:abstractNumId="11">
     <w:nsid w:val="3322698B"/>
     <w:multiLevelType w:val="hybridMultilevel"/>
     <w:tmpl w:val="A778130C"/>
@@ -33793,7 +36704,7 @@
       </w:rPr>
     </w:lvl>
   </w:abstractNum>
-  <w:abstractNum w:abstractNumId="11">
+  <w:abstractNum w:abstractNumId="12">
     <w:nsid w:val="36EA6710"/>
     <w:multiLevelType w:val="multilevel"/>
     <w:tmpl w:val="0416001F"/>
@@ -33879,7 +36790,7 @@
       </w:pPr>
     </w:lvl>
   </w:abstractNum>
-  <w:abstractNum w:abstractNumId="12">
+  <w:abstractNum w:abstractNumId="13">
     <w:nsid w:val="40937CE6"/>
     <w:multiLevelType w:val="hybridMultilevel"/>
     <w:tmpl w:val="8CD8B07C"/>
@@ -33992,7 +36903,7 @@
       </w:rPr>
     </w:lvl>
   </w:abstractNum>
-  <w:abstractNum w:abstractNumId="13">
+  <w:abstractNum w:abstractNumId="14">
     <w:nsid w:val="41150DBE"/>
     <w:multiLevelType w:val="multilevel"/>
     <w:tmpl w:val="AD6EE3DE"/>
@@ -34105,7 +37016,7 @@
       </w:rPr>
     </w:lvl>
   </w:abstractNum>
-  <w:abstractNum w:abstractNumId="14">
+  <w:abstractNum w:abstractNumId="15">
     <w:nsid w:val="41E65286"/>
     <w:multiLevelType w:val="hybridMultilevel"/>
     <w:tmpl w:val="1B4441EC"/>
@@ -34194,7 +37105,7 @@
       </w:pPr>
     </w:lvl>
   </w:abstractNum>
-  <w:abstractNum w:abstractNumId="15">
+  <w:abstractNum w:abstractNumId="16">
     <w:nsid w:val="437934A1"/>
     <w:multiLevelType w:val="hybridMultilevel"/>
     <w:tmpl w:val="94EEF128"/>
@@ -34280,7 +37191,7 @@
       </w:pPr>
     </w:lvl>
   </w:abstractNum>
-  <w:abstractNum w:abstractNumId="16">
+  <w:abstractNum w:abstractNumId="17">
     <w:nsid w:val="49370275"/>
     <w:multiLevelType w:val="multilevel"/>
     <w:tmpl w:val="F50C87BE"/>
@@ -34401,7 +37312,7 @@
       </w:rPr>
     </w:lvl>
   </w:abstractNum>
-  <w:abstractNum w:abstractNumId="17">
+  <w:abstractNum w:abstractNumId="18">
     <w:nsid w:val="4A1D00E0"/>
     <w:multiLevelType w:val="hybridMultilevel"/>
     <w:tmpl w:val="7D189914"/>
@@ -34517,7 +37428,7 @@
       </w:pPr>
     </w:lvl>
   </w:abstractNum>
-  <w:abstractNum w:abstractNumId="18">
+  <w:abstractNum w:abstractNumId="19">
     <w:nsid w:val="4DE03F26"/>
     <w:multiLevelType w:val="multilevel"/>
     <w:tmpl w:val="45DC9790"/>
@@ -34638,7 +37549,7 @@
       </w:rPr>
     </w:lvl>
   </w:abstractNum>
-  <w:abstractNum w:abstractNumId="19">
+  <w:abstractNum w:abstractNumId="20">
     <w:nsid w:val="4E27038D"/>
     <w:multiLevelType w:val="hybridMultilevel"/>
     <w:tmpl w:val="E454FB04"/>
@@ -34727,7 +37638,7 @@
       </w:pPr>
     </w:lvl>
   </w:abstractNum>
-  <w:abstractNum w:abstractNumId="20">
+  <w:abstractNum w:abstractNumId="21">
     <w:nsid w:val="50493E92"/>
     <w:multiLevelType w:val="multilevel"/>
     <w:tmpl w:val="6C2AE23A"/>
@@ -34840,7 +37751,7 @@
       </w:rPr>
     </w:lvl>
   </w:abstractNum>
-  <w:abstractNum w:abstractNumId="21">
+  <w:abstractNum w:abstractNumId="22">
     <w:nsid w:val="511F4DDE"/>
     <w:multiLevelType w:val="hybridMultilevel"/>
     <w:tmpl w:val="E66071DC"/>
@@ -34953,7 +37864,7 @@
       </w:rPr>
     </w:lvl>
   </w:abstractNum>
-  <w:abstractNum w:abstractNumId="22">
+  <w:abstractNum w:abstractNumId="23">
     <w:nsid w:val="51BB2EAA"/>
     <w:multiLevelType w:val="multilevel"/>
     <w:tmpl w:val="F70293C2"/>
@@ -35066,7 +37977,7 @@
       </w:rPr>
     </w:lvl>
   </w:abstractNum>
-  <w:abstractNum w:abstractNumId="23">
+  <w:abstractNum w:abstractNumId="24">
     <w:nsid w:val="54811889"/>
     <w:multiLevelType w:val="multilevel"/>
     <w:tmpl w:val="BA165EFC"/>
@@ -35187,7 +38098,7 @@
       </w:rPr>
     </w:lvl>
   </w:abstractNum>
-  <w:abstractNum w:abstractNumId="24">
+  <w:abstractNum w:abstractNumId="25">
     <w:nsid w:val="578F60B2"/>
     <w:multiLevelType w:val="multilevel"/>
     <w:tmpl w:val="20081880"/>
@@ -35308,7 +38219,7 @@
       </w:rPr>
     </w:lvl>
   </w:abstractNum>
-  <w:abstractNum w:abstractNumId="25">
+  <w:abstractNum w:abstractNumId="26">
     <w:nsid w:val="5B202E71"/>
     <w:multiLevelType w:val="hybridMultilevel"/>
     <w:tmpl w:val="2BB8A10C"/>
@@ -35397,7 +38308,7 @@
       </w:pPr>
     </w:lvl>
   </w:abstractNum>
-  <w:abstractNum w:abstractNumId="26">
+  <w:abstractNum w:abstractNumId="27">
     <w:nsid w:val="5B255C88"/>
     <w:multiLevelType w:val="hybridMultilevel"/>
     <w:tmpl w:val="4450075C"/>
@@ -35483,7 +38394,7 @@
       </w:pPr>
     </w:lvl>
   </w:abstractNum>
-  <w:abstractNum w:abstractNumId="27">
+  <w:abstractNum w:abstractNumId="28">
     <w:nsid w:val="635C12BD"/>
     <w:multiLevelType w:val="hybridMultilevel"/>
     <w:tmpl w:val="4A1203F0"/>
@@ -35596,7 +38507,7 @@
       </w:rPr>
     </w:lvl>
   </w:abstractNum>
-  <w:abstractNum w:abstractNumId="28">
+  <w:abstractNum w:abstractNumId="29">
     <w:nsid w:val="63C84645"/>
     <w:multiLevelType w:val="multilevel"/>
     <w:tmpl w:val="1430D1B6"/>
@@ -35709,7 +38620,7 @@
       </w:rPr>
     </w:lvl>
   </w:abstractNum>
-  <w:abstractNum w:abstractNumId="29">
+  <w:abstractNum w:abstractNumId="30">
     <w:nsid w:val="6839134F"/>
     <w:multiLevelType w:val="multilevel"/>
     <w:tmpl w:val="BF965132"/>
@@ -35822,7 +38733,7 @@
       </w:rPr>
     </w:lvl>
   </w:abstractNum>
-  <w:abstractNum w:abstractNumId="30">
+  <w:abstractNum w:abstractNumId="31">
     <w:nsid w:val="696400D7"/>
     <w:multiLevelType w:val="multilevel"/>
     <w:tmpl w:val="DF3A7362"/>
@@ -35935,7 +38846,7 @@
       </w:rPr>
     </w:lvl>
   </w:abstractNum>
-  <w:abstractNum w:abstractNumId="31">
+  <w:abstractNum w:abstractNumId="32">
     <w:nsid w:val="6A1F6860"/>
     <w:multiLevelType w:val="multilevel"/>
     <w:tmpl w:val="00D8D596"/>
@@ -36048,7 +38959,7 @@
       </w:rPr>
     </w:lvl>
   </w:abstractNum>
-  <w:abstractNum w:abstractNumId="32">
+  <w:abstractNum w:abstractNumId="33">
     <w:nsid w:val="6B5E4091"/>
     <w:multiLevelType w:val="multilevel"/>
     <w:tmpl w:val="0416001F"/>
@@ -36134,7 +39045,7 @@
       </w:pPr>
     </w:lvl>
   </w:abstractNum>
-  <w:abstractNum w:abstractNumId="33">
+  <w:abstractNum w:abstractNumId="34">
     <w:nsid w:val="6BBA1285"/>
     <w:multiLevelType w:val="multilevel"/>
     <w:tmpl w:val="5AE68372"/>
@@ -36255,7 +39166,7 @@
       </w:rPr>
     </w:lvl>
   </w:abstractNum>
-  <w:abstractNum w:abstractNumId="34">
+  <w:abstractNum w:abstractNumId="35">
     <w:nsid w:val="6D8275FC"/>
     <w:multiLevelType w:val="hybridMultilevel"/>
     <w:tmpl w:val="3BC212A2"/>
@@ -36344,7 +39255,7 @@
       </w:pPr>
     </w:lvl>
   </w:abstractNum>
-  <w:abstractNum w:abstractNumId="35">
+  <w:abstractNum w:abstractNumId="36">
     <w:nsid w:val="6FC12043"/>
     <w:multiLevelType w:val="hybridMultilevel"/>
     <w:tmpl w:val="DA14BB3C"/>
@@ -36430,7 +39341,7 @@
       </w:pPr>
     </w:lvl>
   </w:abstractNum>
-  <w:abstractNum w:abstractNumId="36">
+  <w:abstractNum w:abstractNumId="37">
     <w:nsid w:val="6FD634B3"/>
     <w:multiLevelType w:val="multilevel"/>
     <w:tmpl w:val="D6A2A0F6"/>
@@ -36551,7 +39462,7 @@
       </w:rPr>
     </w:lvl>
   </w:abstractNum>
-  <w:abstractNum w:abstractNumId="37">
+  <w:abstractNum w:abstractNumId="38">
     <w:nsid w:val="7BD16056"/>
     <w:multiLevelType w:val="hybridMultilevel"/>
     <w:tmpl w:val="8C620F48"/>
@@ -36640,6 +39551,124 @@
       </w:pPr>
     </w:lvl>
   </w:abstractNum>
+  <w:abstractNum w:abstractNumId="39">
+    <w:nsid w:val="7FA536F9"/>
+    <w:multiLevelType w:val="multilevel"/>
+    <w:tmpl w:val="84BA5544"/>
+    <w:lvl w:ilvl="0">
+      <w:start w:val="1"/>
+      <w:numFmt w:val="decimal"/>
+      <w:lvlText w:val="%1."/>
+      <w:lvlJc w:val="left"/>
+      <w:pPr>
+        <w:ind w:left="810" w:hanging="360"/>
+      </w:pPr>
+    </w:lvl>
+    <w:lvl w:ilvl="1">
+      <w:start w:val="1"/>
+      <w:numFmt w:val="decimal"/>
+      <w:isLgl/>
+      <w:lvlText w:val="%1.%2."/>
+      <w:lvlJc w:val="left"/>
+      <w:pPr>
+        <w:ind w:left="1170" w:hanging="720"/>
+      </w:pPr>
+      <w:rPr>
+        <w:rFonts w:hint="default"/>
+      </w:rPr>
+    </w:lvl>
+    <w:lvl w:ilvl="2">
+      <w:start w:val="1"/>
+      <w:numFmt w:val="decimal"/>
+      <w:isLgl/>
+      <w:lvlText w:val="%1.%2.%3."/>
+      <w:lvlJc w:val="left"/>
+      <w:pPr>
+        <w:ind w:left="1170" w:hanging="720"/>
+      </w:pPr>
+      <w:rPr>
+        <w:rFonts w:hint="default"/>
+      </w:rPr>
+    </w:lvl>
+    <w:lvl w:ilvl="3">
+      <w:start w:val="1"/>
+      <w:numFmt w:val="decimal"/>
+      <w:isLgl/>
+      <w:lvlText w:val="%1.%2.%3.%4."/>
+      <w:lvlJc w:val="left"/>
+      <w:pPr>
+        <w:ind w:left="1530" w:hanging="1080"/>
+      </w:pPr>
+      <w:rPr>
+        <w:rFonts w:hint="default"/>
+      </w:rPr>
+    </w:lvl>
+    <w:lvl w:ilvl="4">
+      <w:start w:val="1"/>
+      <w:numFmt w:val="decimal"/>
+      <w:isLgl/>
+      <w:lvlText w:val="%1.%2.%3.%4.%5."/>
+      <w:lvlJc w:val="left"/>
+      <w:pPr>
+        <w:ind w:left="1530" w:hanging="1080"/>
+      </w:pPr>
+      <w:rPr>
+        <w:rFonts w:hint="default"/>
+      </w:rPr>
+    </w:lvl>
+    <w:lvl w:ilvl="5">
+      <w:start w:val="1"/>
+      <w:numFmt w:val="decimal"/>
+      <w:isLgl/>
+      <w:lvlText w:val="%1.%2.%3.%4.%5.%6."/>
+      <w:lvlJc w:val="left"/>
+      <w:pPr>
+        <w:ind w:left="1890" w:hanging="1440"/>
+      </w:pPr>
+      <w:rPr>
+        <w:rFonts w:hint="default"/>
+      </w:rPr>
+    </w:lvl>
+    <w:lvl w:ilvl="6">
+      <w:start w:val="1"/>
+      <w:numFmt w:val="decimal"/>
+      <w:isLgl/>
+      <w:lvlText w:val="%1.%2.%3.%4.%5.%6.%7."/>
+      <w:lvlJc w:val="left"/>
+      <w:pPr>
+        <w:ind w:left="1890" w:hanging="1440"/>
+      </w:pPr>
+      <w:rPr>
+        <w:rFonts w:hint="default"/>
+      </w:rPr>
+    </w:lvl>
+    <w:lvl w:ilvl="7">
+      <w:start w:val="1"/>
+      <w:numFmt w:val="decimal"/>
+      <w:isLgl/>
+      <w:lvlText w:val="%1.%2.%3.%4.%5.%6.%7.%8."/>
+      <w:lvlJc w:val="left"/>
+      <w:pPr>
+        <w:ind w:left="2250" w:hanging="1800"/>
+      </w:pPr>
+      <w:rPr>
+        <w:rFonts w:hint="default"/>
+      </w:rPr>
+    </w:lvl>
+    <w:lvl w:ilvl="8">
+      <w:start w:val="1"/>
+      <w:numFmt w:val="decimal"/>
+      <w:isLgl/>
+      <w:lvlText w:val="%1.%2.%3.%4.%5.%6.%7.%8.%9."/>
+      <w:lvlJc w:val="left"/>
+      <w:pPr>
+        <w:ind w:left="2610" w:hanging="2160"/>
+      </w:pPr>
+      <w:rPr>
+        <w:rFonts w:hint="default"/>
+      </w:rPr>
+    </w:lvl>
+  </w:abstractNum>
   <w:num w:numId="1">
     <w:abstractNumId w:val="4"/>
   </w:num>
@@ -36647,97 +39676,97 @@
     <w:abstractNumId w:val="3"/>
   </w:num>
   <w:num w:numId="3">
-    <w:abstractNumId w:val="17"/>
+    <w:abstractNumId w:val="18"/>
   </w:num>
   <w:num w:numId="4">
     <w:abstractNumId w:val="1"/>
   </w:num>
   <w:num w:numId="5">
-    <w:abstractNumId w:val="26"/>
+    <w:abstractNumId w:val="27"/>
   </w:num>
   <w:num w:numId="6">
-    <w:abstractNumId w:val="11"/>
+    <w:abstractNumId w:val="12"/>
   </w:num>
   <w:num w:numId="7">
-    <w:abstractNumId w:val="32"/>
+    <w:abstractNumId w:val="33"/>
   </w:num>
   <w:num w:numId="8">
+    <w:abstractNumId w:val="31"/>
+  </w:num>
+  <w:num w:numId="9">
+    <w:abstractNumId w:val="19"/>
+  </w:num>
+  <w:num w:numId="10">
+    <w:abstractNumId w:val="20"/>
+  </w:num>
+  <w:num w:numId="11">
     <w:abstractNumId w:val="30"/>
   </w:num>
-  <w:num w:numId="9">
-    <w:abstractNumId w:val="18"/>
-  </w:num>
-  <w:num w:numId="10">
-    <w:abstractNumId w:val="19"/>
-  </w:num>
-  <w:num w:numId="11">
-    <w:abstractNumId w:val="29"/>
-  </w:num>
   <w:num w:numId="12">
-    <w:abstractNumId w:val="37"/>
+    <w:abstractNumId w:val="38"/>
   </w:num>
   <w:num w:numId="13">
-    <w:abstractNumId w:val="34"/>
+    <w:abstractNumId w:val="35"/>
   </w:num>
   <w:num w:numId="14">
-    <w:abstractNumId w:val="13"/>
+    <w:abstractNumId w:val="14"/>
   </w:num>
   <w:num w:numId="15">
     <w:abstractNumId w:val="0"/>
   </w:num>
   <w:num w:numId="16">
-    <w:abstractNumId w:val="22"/>
+    <w:abstractNumId w:val="23"/>
   </w:num>
   <w:num w:numId="17">
-    <w:abstractNumId w:val="14"/>
+    <w:abstractNumId w:val="15"/>
   </w:num>
   <w:num w:numId="18">
-    <w:abstractNumId w:val="9"/>
+    <w:abstractNumId w:val="10"/>
   </w:num>
   <w:num w:numId="19">
-    <w:abstractNumId w:val="31"/>
+    <w:abstractNumId w:val="32"/>
   </w:num>
   <w:num w:numId="20">
     <w:abstractNumId w:val="8"/>
   </w:num>
   <w:num w:numId="21">
-    <w:abstractNumId w:val="35"/>
+    <w:abstractNumId w:val="36"/>
   </w:num>
   <w:num w:numId="22">
-    <w:abstractNumId w:val="15"/>
+    <w:abstractNumId w:val="16"/>
   </w:num>
   <w:num w:numId="23">
     <w:abstractNumId w:val="2"/>
   </w:num>
   <w:num w:numId="24">
+    <w:abstractNumId w:val="25"/>
+  </w:num>
+  <w:num w:numId="25">
+    <w:abstractNumId w:val="37"/>
+  </w:num>
+  <w:num w:numId="26">
+    <w:abstractNumId w:val="26"/>
+  </w:num>
+  <w:num w:numId="27">
     <w:abstractNumId w:val="24"/>
   </w:num>
-  <w:num w:numId="25">
-    <w:abstractNumId w:val="36"/>
-  </w:num>
-  <w:num w:numId="26">
-    <w:abstractNumId w:val="25"/>
-  </w:num>
-  <w:num w:numId="27">
-    <w:abstractNumId w:val="23"/>
-  </w:num>
   <w:num w:numId="28">
-    <w:abstractNumId w:val="16"/>
+    <w:abstractNumId w:val="17"/>
   </w:num>
   <w:num w:numId="29">
-    <w:abstractNumId w:val="10"/>
+    <w:abstractNumId w:val="11"/>
   </w:num>
   <w:num w:numId="30">
     <w:abstractNumId w:val="6"/>
   </w:num>
   <w:num w:numId="31">
-    <w:abstractNumId w:val="21"/>
+    <w:abstractNumId w:val="22"/>
   </w:num>
   <w:num w:numId="32">
-    <w:abstractNumId w:val="27"/>
+    <w:abstractNumId w:val="28"/>
   </w:num>
   <w:num w:numId="33">
-    <w:abstractNumId w:val="12"/>
+    <w:abstractNumId w:val="13"/>
   </w:num>
   <w:num w:numId="34">
     <w:abstractNumId w:val="5"/>
@@ -36746,13 +39775,19 @@
     <w:abstractNumId w:val="7"/>
   </w:num>
   <w:num w:numId="36">
-    <w:abstractNumId w:val="20"/>
+    <w:abstractNumId w:val="21"/>
   </w:num>
   <w:num w:numId="37">
-    <w:abstractNumId w:val="28"/>
+    <w:abstractNumId w:val="29"/>
   </w:num>
   <w:num w:numId="38">
-    <w:abstractNumId w:val="33"/>
+    <w:abstractNumId w:val="34"/>
+  </w:num>
+  <w:num w:numId="39">
+    <w:abstractNumId w:val="39"/>
+  </w:num>
+  <w:num w:numId="40">
+    <w:abstractNumId w:val="9"/>
   </w:num>
 </w:numbering>
 </file>
@@ -39190,7 +42225,7 @@
 </file>
 
 <file path=customXml/itemProps1.xml><?xml version="1.0" encoding="utf-8"?>
-<ds:datastoreItem xmlns:ds="http://schemas.openxmlformats.org/officeDocument/2006/customXml" ds:itemID="{8D820961-A3AB-4790-BB43-9FD7B7FF614A}">
+<ds:datastoreItem xmlns:ds="http://schemas.openxmlformats.org/officeDocument/2006/customXml" ds:itemID="{3404FBE1-56D6-48BA-9F0C-57FE400A3561}">
   <ds:schemaRefs>
     <ds:schemaRef ds:uri="http://schemas.openxmlformats.org/officeDocument/2006/bibliography"/>
   </ds:schemaRefs>

</xml_diff>